<commit_message>
Created classes for the 5 smileys
</commit_message>
<xml_diff>
--- a/Draft.docx
+++ b/Draft.docx
@@ -90,6 +90,43 @@
       <w:r>
         <w:t xml:space="preserve"> lecture</w:t>
       </w:r>
+    </w:p>
+    <w:p>
+      <w:pPr>
+        <w:bidi w:val="0"/>
+      </w:pPr>
+    </w:p>
+    <w:p>
+      <w:pPr>
+        <w:bidi w:val="0"/>
+      </w:pPr>
+      <w:r>
+        <w:rPr>
+          <w:u w:val="single"/>
+        </w:rPr>
+        <w:t>How to import a CSS file into html</w:t>
+      </w:r>
+      <w:r>
+        <w:t>:</w:t>
+      </w:r>
+    </w:p>
+    <w:p>
+      <w:pPr>
+        <w:bidi w:val="0"/>
+      </w:pPr>
+      <w:hyperlink r:id="rId7" w:history="1">
+        <w:r>
+          <w:rPr>
+            <w:rStyle w:val="Hyperlink"/>
+          </w:rPr>
+          <w:t>http://www.w3schools.com/css/css_howto.asp</w:t>
+        </w:r>
+      </w:hyperlink>
+    </w:p>
+    <w:p>
+      <w:pPr>
+        <w:bidi w:val="0"/>
+      </w:pPr>
       <w:bookmarkStart w:id="0" w:name="_GoBack"/>
       <w:bookmarkEnd w:id="0"/>
     </w:p>

</xml_diff>

<commit_message>
2 buttons toggle visibility of "submit new post" and "view posts"
</commit_message>
<xml_diff>
--- a/Draft.docx
+++ b/Draft.docx
@@ -10,6 +10,41 @@
         <w:rPr>
           <w:u w:val="single"/>
         </w:rPr>
+        <w:t>How to import a CSS file into html</w:t>
+      </w:r>
+      <w:r>
+        <w:t>:</w:t>
+      </w:r>
+    </w:p>
+    <w:p>
+      <w:pPr>
+        <w:bidi w:val="0"/>
+      </w:pPr>
+      <w:hyperlink r:id="rId4" w:history="1">
+        <w:r>
+          <w:rPr>
+            <w:rStyle w:val="Hyperlink"/>
+          </w:rPr>
+          <w:t>http://www.w3schools.com/css/css_howto.asp</w:t>
+        </w:r>
+      </w:hyperlink>
+    </w:p>
+    <w:p>
+      <w:pPr>
+        <w:bidi w:val="0"/>
+        <w:rPr>
+          <w:u w:val="single"/>
+        </w:rPr>
+      </w:pPr>
+    </w:p>
+    <w:p>
+      <w:pPr>
+        <w:bidi w:val="0"/>
+      </w:pPr>
+      <w:r>
+        <w:rPr>
+          <w:u w:val="single"/>
+        </w:rPr>
         <w:t>Slider (range)</w:t>
       </w:r>
       <w:r>
@@ -20,7 +55,7 @@
       <w:pPr>
         <w:bidi w:val="0"/>
       </w:pPr>
-      <w:hyperlink r:id="rId4" w:history="1">
+      <w:hyperlink r:id="rId5" w:history="1">
         <w:r>
           <w:rPr>
             <w:rStyle w:val="Hyperlink"/>
@@ -52,12 +87,27 @@
       <w:pPr>
         <w:bidi w:val="0"/>
       </w:pPr>
-      <w:hyperlink r:id="rId5" w:history="1">
+      <w:r>
+        <w:t xml:space="preserve">Got the idea from </w:t>
+      </w:r>
+      <w:r>
+        <w:t>Irene's 10</w:t>
+      </w:r>
+      <w:r>
+        <w:rPr>
+          <w:vertAlign w:val="superscript"/>
+        </w:rPr>
+        <w:t>th</w:t>
+      </w:r>
+      <w:r>
+        <w:t xml:space="preserve"> lecture: </w:t>
+      </w:r>
+      <w:hyperlink r:id="rId6" w:history="1">
         <w:r>
           <w:rPr>
             <w:rStyle w:val="Hyperlink"/>
           </w:rPr>
-          <w:t>http://zacgery.blogspot.ie/2013/02/a-crash-course-in-css-sprites.html</w:t>
+          <w:t>http://codepen.io/anon/pen/EajQgL?editors=110</w:t>
         </w:r>
       </w:hyperlink>
     </w:p>
@@ -65,7 +115,10 @@
       <w:pPr>
         <w:bidi w:val="0"/>
       </w:pPr>
-      <w:hyperlink r:id="rId6" w:history="1">
+      <w:r>
+        <w:t xml:space="preserve">Besides Irene's lecture, I also used: </w:t>
+      </w:r>
+      <w:hyperlink r:id="rId7" w:history="1">
         <w:r>
           <w:rPr>
             <w:rStyle w:val="Hyperlink"/>
@@ -79,47 +132,14 @@
         <w:bidi w:val="0"/>
       </w:pPr>
       <w:r>
-        <w:t>Irene's 10</w:t>
-      </w:r>
-      <w:r>
-        <w:rPr>
-          <w:vertAlign w:val="superscript"/>
-        </w:rPr>
-        <w:t>th</w:t>
-      </w:r>
-      <w:r>
-        <w:t xml:space="preserve"> lecture</w:t>
-      </w:r>
-    </w:p>
-    <w:p>
-      <w:pPr>
-        <w:bidi w:val="0"/>
-      </w:pPr>
-    </w:p>
-    <w:p>
-      <w:pPr>
-        <w:bidi w:val="0"/>
-      </w:pPr>
-      <w:r>
-        <w:rPr>
-          <w:u w:val="single"/>
-        </w:rPr>
-        <w:t>How to import a CSS file into html</w:t>
-      </w:r>
-      <w:r>
-        <w:t>:</w:t>
-      </w:r>
-    </w:p>
-    <w:p>
-      <w:pPr>
-        <w:bidi w:val="0"/>
-      </w:pPr>
-      <w:hyperlink r:id="rId7" w:history="1">
+        <w:t xml:space="preserve">And also: </w:t>
+      </w:r>
+      <w:hyperlink r:id="rId8" w:history="1">
         <w:r>
           <w:rPr>
             <w:rStyle w:val="Hyperlink"/>
           </w:rPr>
-          <w:t>http://www.w3schools.com/css/css_howto.asp</w:t>
+          <w:t>http://www.w3schools.com/Css/css_image_sprites.asp</w:t>
         </w:r>
       </w:hyperlink>
     </w:p>
@@ -127,18 +147,241 @@
       <w:pPr>
         <w:bidi w:val="0"/>
       </w:pPr>
+    </w:p>
+    <w:p>
+      <w:pPr>
+        <w:bidi w:val="0"/>
+      </w:pPr>
+      <w:r>
+        <w:t xml:space="preserve">Here I found a solution for changing the element's id: </w:t>
+      </w:r>
+      <w:hyperlink r:id="rId9" w:history="1">
+        <w:r>
+          <w:rPr>
+            <w:rStyle w:val="Hyperlink"/>
+          </w:rPr>
+          <w:t>http://webtutsdepot.com/2010/04/24/html-5-slider-input-tutorial/</w:t>
+        </w:r>
+      </w:hyperlink>
+    </w:p>
+    <w:p>
+      <w:pPr>
+        <w:bidi w:val="0"/>
+      </w:pPr>
+      <w:r>
+        <w:t>But then I d</w:t>
+      </w:r>
+      <w:r>
+        <w:t>ecided to dynamically change span's class and not id, since I needed the id to remain constant. Found how to change class (.</w:t>
+      </w:r>
+      <w:proofErr w:type="spellStart"/>
+      <w:r>
+        <w:t>ClassName</w:t>
+      </w:r>
+      <w:proofErr w:type="spellEnd"/>
+      <w:r>
+        <w:t xml:space="preserve">) on </w:t>
+      </w:r>
+      <w:proofErr w:type="spellStart"/>
+      <w:r>
+        <w:t>stackoverflow</w:t>
+      </w:r>
+      <w:proofErr w:type="spellEnd"/>
+      <w:r>
+        <w:t xml:space="preserve">: </w:t>
+      </w:r>
+      <w:hyperlink r:id="rId10" w:history="1">
+        <w:r>
+          <w:rPr>
+            <w:rStyle w:val="Hyperlink"/>
+          </w:rPr>
+          <w:t>http://stackoverflow.com/questions/195951/change-an-elements-css-class-with-javascript</w:t>
+        </w:r>
+      </w:hyperlink>
+    </w:p>
+    <w:p>
+      <w:pPr>
+        <w:bidi w:val="0"/>
+      </w:pPr>
+      <w:r>
+        <w:t xml:space="preserve">Changed from </w:t>
+      </w:r>
+      <w:proofErr w:type="spellStart"/>
+      <w:r>
+        <w:t>onchange</w:t>
+      </w:r>
+      <w:proofErr w:type="spellEnd"/>
+      <w:r>
+        <w:t xml:space="preserve"> to </w:t>
+      </w:r>
+      <w:proofErr w:type="spellStart"/>
+      <w:r>
+        <w:t>oninput</w:t>
+      </w:r>
+      <w:proofErr w:type="spellEnd"/>
+      <w:r>
+        <w:t xml:space="preserve"> in order to make the smileys change as the slider moves, and not only once the user </w:t>
+      </w:r>
+      <w:proofErr w:type="gramStart"/>
+      <w:r>
+        <w:t>lets</w:t>
+      </w:r>
+      <w:proofErr w:type="gramEnd"/>
+      <w:r>
+        <w:t xml:space="preserve"> go. Found the solution on </w:t>
+      </w:r>
+      <w:proofErr w:type="spellStart"/>
+      <w:r>
+        <w:t>stackoverflow</w:t>
+      </w:r>
+      <w:proofErr w:type="spellEnd"/>
+      <w:r>
+        <w:t xml:space="preserve">: </w:t>
+      </w:r>
+      <w:hyperlink r:id="rId11" w:history="1">
+        <w:r>
+          <w:rPr>
+            <w:rStyle w:val="Hyperlink"/>
+          </w:rPr>
+          <w:t>http://stackoverflow.com/questions/18544890/onchange-event-on-input-type-range-is-not-triggering-in-firefox-while-dragging</w:t>
+        </w:r>
+      </w:hyperlink>
+    </w:p>
+    <w:p>
+      <w:pPr>
+        <w:bidi w:val="0"/>
+      </w:pPr>
+    </w:p>
+    <w:p>
+      <w:pPr>
+        <w:bidi w:val="0"/>
+      </w:pPr>
+      <w:r>
+        <w:rPr>
+          <w:u w:val="single"/>
+        </w:rPr>
+        <w:t>How to hide and element</w:t>
+      </w:r>
+      <w:r>
+        <w:t>:</w:t>
+      </w:r>
+    </w:p>
+    <w:p>
+      <w:pPr>
+        <w:bidi w:val="0"/>
+      </w:pPr>
+      <w:r>
+        <w:t>Use a css class in which it says display</w:t>
+      </w:r>
+      <w:proofErr w:type="gramStart"/>
+      <w:r>
+        <w:t>:none</w:t>
+      </w:r>
+      <w:proofErr w:type="gramEnd"/>
+      <w:r>
+        <w:t xml:space="preserve">; : </w:t>
+      </w:r>
+      <w:hyperlink r:id="rId12" w:history="1">
+        <w:r>
+          <w:rPr>
+            <w:rStyle w:val="Hyperlink"/>
+          </w:rPr>
+          <w:t>http://stackoverflow.com/questions/775060/how-to-hide-the-content-of-the-div-in-css</w:t>
+        </w:r>
+      </w:hyperlink>
+    </w:p>
+    <w:p>
+      <w:pPr>
+        <w:bidi w:val="0"/>
+      </w:pPr>
+      <w:r>
+        <w:t xml:space="preserve">Where did I know to pass </w:t>
+      </w:r>
+      <w:proofErr w:type="gramStart"/>
+      <w:r>
+        <w:t>this.id ?</w:t>
+      </w:r>
+      <w:proofErr w:type="gramEnd"/>
+      <w:r>
+        <w:t xml:space="preserve"> Yoni told me (but I guess I could have inferred it from knowing it is possible to do this.class).</w:t>
+      </w:r>
       <w:bookmarkStart w:id="0" w:name="_GoBack"/>
       <w:bookmarkEnd w:id="0"/>
     </w:p>
     <w:p>
       <w:pPr>
-        <w:bidi w:val="0"/>
-      </w:pPr>
-    </w:p>
-    <w:p>
-      <w:pPr>
-        <w:bidi w:val="0"/>
-      </w:pPr>
+        <w:rPr>
+          <w:rFonts w:hint="cs"/>
+          <w:rtl/>
+        </w:rPr>
+      </w:pPr>
+      <w:r>
+        <w:rPr>
+          <w:rFonts w:hint="cs"/>
+          <w:rtl/>
+        </w:rPr>
+        <w:t xml:space="preserve">ליצור פונקציה אחת שמקבלת פרמטר (לדוגמא את ה- </w:t>
+      </w:r>
+      <w:r>
+        <w:t>id</w:t>
+      </w:r>
+      <w:r>
+        <w:rPr>
+          <w:rFonts w:hint="cs"/>
+          <w:rtl/>
+        </w:rPr>
+        <w:t xml:space="preserve"> באמצעות </w:t>
+      </w:r>
+      <w:r>
+        <w:t>this.id</w:t>
+      </w:r>
+      <w:r>
+        <w:rPr>
+          <w:rFonts w:hint="cs"/>
+          <w:rtl/>
+        </w:rPr>
+        <w:t xml:space="preserve">) ויהיה לה </w:t>
+      </w:r>
+      <w:r>
+        <w:t>if</w:t>
+      </w:r>
+      <w:r>
+        <w:rPr>
+          <w:rFonts w:hint="cs"/>
+          <w:rtl/>
+        </w:rPr>
+        <w:t xml:space="preserve"> והיא תעשה שלחיצה על הכפתורים תעשה </w:t>
+      </w:r>
+      <w:r>
+        <w:t>hide</w:t>
+      </w:r>
+      <w:r>
+        <w:rPr>
+          <w:rFonts w:hint="cs"/>
+          <w:rtl/>
+        </w:rPr>
+        <w:t xml:space="preserve"> או תבטל את ה- </w:t>
+      </w:r>
+      <w:r>
+        <w:t>hide</w:t>
+      </w:r>
+      <w:r>
+        <w:rPr>
+          <w:rFonts w:hint="cs"/>
+          <w:rtl/>
+        </w:rPr>
+        <w:t xml:space="preserve"> עבור ה- </w:t>
+      </w:r>
+      <w:r>
+        <w:t>div</w:t>
+      </w:r>
+      <w:r>
+        <w:rPr>
+          <w:rFonts w:hint="cs"/>
+          <w:rtl/>
+        </w:rPr>
+        <w:t>-ים הרלוונטיים.</w:t>
+      </w:r>
     </w:p>
     <w:sectPr>
       <w:pgSz w:w="11906" w:h="16838"/>

</xml_diff>

<commit_message>
Chosen smiley now appears after submition
</commit_message>
<xml_diff>
--- a/Draft.docx
+++ b/Draft.docx
@@ -303,85 +303,112 @@
       </w:r>
       <w:proofErr w:type="gramEnd"/>
       <w:r>
-        <w:t xml:space="preserve"> Yoni told me (but I guess I could have inferred it from knowing it is possible to do this.class).</w:t>
-      </w:r>
+        <w:t xml:space="preserve"> Yoni told me (but I guess I could have inferred it from knowing it is possible to do </w:t>
+      </w:r>
+      <w:proofErr w:type="spellStart"/>
+      <w:r>
+        <w:t>this.class</w:t>
+      </w:r>
+      <w:proofErr w:type="spellEnd"/>
+      <w:r>
+        <w:t>).</w:t>
+      </w:r>
+    </w:p>
+    <w:p>
+      <w:pPr>
+        <w:bidi w:val="0"/>
+      </w:pPr>
       <w:bookmarkStart w:id="0" w:name="_GoBack"/>
       <w:bookmarkEnd w:id="0"/>
-    </w:p>
-    <w:p>
-      <w:pPr>
+      <w:r>
+        <w:t xml:space="preserve">Here is where I found the trick of using </w:t>
+      </w:r>
+      <w:r>
+        <w:t>.</w:t>
+      </w:r>
+      <w:proofErr w:type="spellStart"/>
+      <w:r>
+        <w:t>classList.add</w:t>
+      </w:r>
+      <w:proofErr w:type="spellEnd"/>
+      <w:r>
+        <w:t>('class')</w:t>
+      </w:r>
+      <w:r>
+        <w:t xml:space="preserve"> or .</w:t>
+      </w:r>
+      <w:proofErr w:type="spellStart"/>
+      <w:r>
+        <w:t>classList.remove</w:t>
+      </w:r>
+      <w:proofErr w:type="spellEnd"/>
+      <w:r>
+        <w:t>('class')</w:t>
+      </w:r>
+      <w:r>
+        <w:t xml:space="preserve"> </w:t>
+      </w:r>
+      <w:r>
+        <w:t>:</w:t>
+      </w:r>
+    </w:p>
+    <w:p>
+      <w:pPr>
+        <w:bidi w:val="0"/>
+      </w:pPr>
+      <w:hyperlink r:id="rId13" w:history="1">
+        <w:r>
+          <w:rPr>
+            <w:rStyle w:val="Hyperlink"/>
+          </w:rPr>
+          <w:t>http://stackoverflow.com/questions/195951/change-an-elements-css-class-with-javascript?lq=1</w:t>
+        </w:r>
+      </w:hyperlink>
+    </w:p>
+    <w:p>
+      <w:pPr>
+        <w:bidi w:val="0"/>
+      </w:pPr>
+      <w:r>
+        <w:t>I got the inspiration to use the .</w:t>
+      </w:r>
+      <w:proofErr w:type="spellStart"/>
+      <w:r>
+        <w:t>classname</w:t>
+      </w:r>
+      <w:proofErr w:type="spellEnd"/>
+      <w:r>
+        <w:t xml:space="preserve"> in the </w:t>
+      </w:r>
+      <w:proofErr w:type="spellStart"/>
+      <w:r>
+        <w:t>submitNewPost</w:t>
+      </w:r>
+      <w:proofErr w:type="spellEnd"/>
+      <w:r>
+        <w:t xml:space="preserve"> function from here: </w:t>
+      </w:r>
+      <w:hyperlink r:id="rId14" w:history="1">
+        <w:r>
+          <w:rPr>
+            <w:rStyle w:val="Hyperlink"/>
+          </w:rPr>
+          <w:t>http://stackoverflow.com/questions/2155737/remove-css-class-from-element-with-javascript-no-jquery</w:t>
+        </w:r>
+      </w:hyperlink>
+    </w:p>
+    <w:p>
+      <w:pPr>
+        <w:bidi w:val="0"/>
+      </w:pPr>
+    </w:p>
+    <w:p>
+      <w:pPr>
+        <w:bidi w:val="0"/>
         <w:rPr>
           <w:rFonts w:hint="cs"/>
-          <w:rtl/>
         </w:rPr>
       </w:pPr>
-      <w:r>
-        <w:rPr>
-          <w:rFonts w:hint="cs"/>
-          <w:rtl/>
-        </w:rPr>
-        <w:t xml:space="preserve">ליצור פונקציה אחת שמקבלת פרמטר (לדוגמא את ה- </w:t>
-      </w:r>
-      <w:r>
-        <w:t>id</w:t>
-      </w:r>
-      <w:r>
-        <w:rPr>
-          <w:rFonts w:hint="cs"/>
-          <w:rtl/>
-        </w:rPr>
-        <w:t xml:space="preserve"> באמצעות </w:t>
-      </w:r>
-      <w:r>
-        <w:t>this.id</w:t>
-      </w:r>
-      <w:r>
-        <w:rPr>
-          <w:rFonts w:hint="cs"/>
-          <w:rtl/>
-        </w:rPr>
-        <w:t xml:space="preserve">) ויהיה לה </w:t>
-      </w:r>
-      <w:r>
-        <w:t>if</w:t>
-      </w:r>
-      <w:r>
-        <w:rPr>
-          <w:rFonts w:hint="cs"/>
-          <w:rtl/>
-        </w:rPr>
-        <w:t xml:space="preserve"> והיא תעשה שלחיצה על הכפתורים תעשה </w:t>
-      </w:r>
-      <w:r>
-        <w:t>hide</w:t>
-      </w:r>
-      <w:r>
-        <w:rPr>
-          <w:rFonts w:hint="cs"/>
-          <w:rtl/>
-        </w:rPr>
-        <w:t xml:space="preserve"> או תבטל את ה- </w:t>
-      </w:r>
-      <w:r>
-        <w:t>hide</w:t>
-      </w:r>
-      <w:r>
-        <w:rPr>
-          <w:rFonts w:hint="cs"/>
-          <w:rtl/>
-        </w:rPr>
-        <w:t xml:space="preserve"> עבור ה- </w:t>
-      </w:r>
-      <w:r>
-        <w:t>div</w:t>
-      </w:r>
-      <w:r>
-        <w:rPr>
-          <w:rFonts w:hint="cs"/>
-          <w:rtl/>
-        </w:rPr>
-        <w:t>-ים הרלוונטיים.</w:t>
-      </w:r>
     </w:p>
     <w:sectPr>
       <w:pgSz w:w="11906" w:h="16838"/>

</xml_diff>

<commit_message>
Added dropdown menu & other changes
</commit_message>
<xml_diff>
--- a/Draft.docx
+++ b/Draft.docx
@@ -318,8 +318,6 @@
       <w:pPr>
         <w:bidi w:val="0"/>
       </w:pPr>
-      <w:bookmarkStart w:id="0" w:name="_GoBack"/>
-      <w:bookmarkEnd w:id="0"/>
       <w:r>
         <w:t xml:space="preserve">Here is where I found the trick of using </w:t>
       </w:r>
@@ -327,12 +325,17 @@
         <w:t>.</w:t>
       </w:r>
       <w:proofErr w:type="spellStart"/>
+      <w:proofErr w:type="gramStart"/>
       <w:r>
         <w:t>classList.add</w:t>
       </w:r>
       <w:proofErr w:type="spellEnd"/>
       <w:r>
-        <w:t>('class')</w:t>
+        <w:t>(</w:t>
+      </w:r>
+      <w:proofErr w:type="gramEnd"/>
+      <w:r>
+        <w:t>'class')</w:t>
       </w:r>
       <w:r>
         <w:t xml:space="preserve"> or .</w:t>
@@ -405,9 +408,1646 @@
     <w:p>
       <w:pPr>
         <w:bidi w:val="0"/>
-        <w:rPr>
-          <w:rFonts w:hint="cs"/>
-        </w:rPr>
+      </w:pPr>
+      <w:r>
+        <w:br w:type="page"/>
+      </w:r>
+    </w:p>
+    <w:tbl>
+      <w:tblPr>
+        <w:tblStyle w:val="TableGrid"/>
+        <w:tblW w:w="10710" w:type="dxa"/>
+        <w:tblInd w:w="-1085" w:type="dxa"/>
+        <w:tblLook w:val="04A0" w:firstRow="1" w:lastRow="0" w:firstColumn="1" w:lastColumn="0" w:noHBand="0" w:noVBand="1"/>
+      </w:tblPr>
+      <w:tblGrid>
+        <w:gridCol w:w="810"/>
+        <w:gridCol w:w="3735"/>
+        <w:gridCol w:w="2747"/>
+        <w:gridCol w:w="3418"/>
+      </w:tblGrid>
+      <w:tr>
+        <w:tc>
+          <w:tcPr>
+            <w:tcW w:w="810" w:type="dxa"/>
+            <w:shd w:val="clear" w:color="auto" w:fill="FBE4D5" w:themeFill="accent2" w:themeFillTint="33"/>
+            <w:vAlign w:val="center"/>
+          </w:tcPr>
+          <w:p>
+            <w:pPr>
+              <w:bidi w:val="0"/>
+              <w:spacing w:line="276" w:lineRule="auto"/>
+              <w:jc w:val="center"/>
+              <w:rPr>
+                <w:rFonts w:hint="cs"/>
+              </w:rPr>
+            </w:pPr>
+            <w:r>
+              <w:lastRenderedPageBreak/>
+              <w:t>Q#</w:t>
+            </w:r>
+          </w:p>
+        </w:tc>
+        <w:tc>
+          <w:tcPr>
+            <w:tcW w:w="3735" w:type="dxa"/>
+            <w:shd w:val="clear" w:color="auto" w:fill="FBE4D5" w:themeFill="accent2" w:themeFillTint="33"/>
+          </w:tcPr>
+          <w:p>
+            <w:pPr>
+              <w:bidi w:val="0"/>
+              <w:spacing w:line="276" w:lineRule="auto"/>
+              <w:jc w:val="center"/>
+            </w:pPr>
+          </w:p>
+        </w:tc>
+        <w:tc>
+          <w:tcPr>
+            <w:tcW w:w="2747" w:type="dxa"/>
+            <w:shd w:val="clear" w:color="auto" w:fill="FBE4D5" w:themeFill="accent2" w:themeFillTint="33"/>
+            <w:vAlign w:val="center"/>
+          </w:tcPr>
+          <w:p>
+            <w:pPr>
+              <w:bidi w:val="0"/>
+              <w:spacing w:line="276" w:lineRule="auto"/>
+              <w:jc w:val="center"/>
+              <w:rPr>
+                <w:rFonts w:hint="cs"/>
+              </w:rPr>
+            </w:pPr>
+            <w:r>
+              <w:t>What I did</w:t>
+            </w:r>
+          </w:p>
+        </w:tc>
+        <w:tc>
+          <w:tcPr>
+            <w:tcW w:w="3418" w:type="dxa"/>
+            <w:shd w:val="clear" w:color="auto" w:fill="FBE4D5" w:themeFill="accent2" w:themeFillTint="33"/>
+            <w:vAlign w:val="center"/>
+          </w:tcPr>
+          <w:p>
+            <w:pPr>
+              <w:bidi w:val="0"/>
+              <w:spacing w:line="276" w:lineRule="auto"/>
+              <w:jc w:val="center"/>
+              <w:rPr>
+                <w:rFonts w:hint="cs"/>
+              </w:rPr>
+            </w:pPr>
+            <w:r>
+              <w:t>Comments</w:t>
+            </w:r>
+          </w:p>
+        </w:tc>
+      </w:tr>
+      <w:tr>
+        <w:tc>
+          <w:tcPr>
+            <w:tcW w:w="810" w:type="dxa"/>
+            <w:shd w:val="clear" w:color="auto" w:fill="92D050"/>
+            <w:vAlign w:val="center"/>
+          </w:tcPr>
+          <w:p>
+            <w:pPr>
+              <w:bidi w:val="0"/>
+              <w:spacing w:line="276" w:lineRule="auto"/>
+              <w:jc w:val="center"/>
+              <w:rPr>
+                <w:rFonts w:hint="cs"/>
+              </w:rPr>
+            </w:pPr>
+            <w:r>
+              <w:t>1</w:t>
+            </w:r>
+          </w:p>
+        </w:tc>
+        <w:tc>
+          <w:tcPr>
+            <w:tcW w:w="3735" w:type="dxa"/>
+          </w:tcPr>
+          <w:p>
+            <w:pPr>
+              <w:bidi w:val="0"/>
+              <w:spacing w:line="276" w:lineRule="auto"/>
+              <w:rPr>
+                <w:rFonts w:hint="cs"/>
+              </w:rPr>
+            </w:pPr>
+            <w:r>
+              <w:t>4 GUI controls</w:t>
+            </w:r>
+          </w:p>
+        </w:tc>
+        <w:tc>
+          <w:tcPr>
+            <w:tcW w:w="2747" w:type="dxa"/>
+            <w:vAlign w:val="center"/>
+          </w:tcPr>
+          <w:p>
+            <w:pPr>
+              <w:bidi w:val="0"/>
+              <w:spacing w:line="276" w:lineRule="auto"/>
+              <w:rPr>
+                <w:rFonts w:hint="cs"/>
+              </w:rPr>
+            </w:pPr>
+            <w:r>
+              <w:t>Labels' checkboxes</w:t>
+            </w:r>
+          </w:p>
+        </w:tc>
+        <w:tc>
+          <w:tcPr>
+            <w:tcW w:w="3418" w:type="dxa"/>
+            <w:vAlign w:val="center"/>
+          </w:tcPr>
+          <w:p>
+            <w:pPr>
+              <w:bidi w:val="0"/>
+              <w:spacing w:line="276" w:lineRule="auto"/>
+              <w:rPr>
+                <w:rFonts w:hint="cs"/>
+              </w:rPr>
+            </w:pPr>
+          </w:p>
+        </w:tc>
+      </w:tr>
+      <w:tr>
+        <w:tc>
+          <w:tcPr>
+            <w:tcW w:w="810" w:type="dxa"/>
+            <w:vAlign w:val="center"/>
+          </w:tcPr>
+          <w:p>
+            <w:pPr>
+              <w:bidi w:val="0"/>
+              <w:spacing w:line="276" w:lineRule="auto"/>
+              <w:jc w:val="center"/>
+              <w:rPr>
+                <w:rFonts w:hint="cs"/>
+              </w:rPr>
+            </w:pPr>
+          </w:p>
+        </w:tc>
+        <w:tc>
+          <w:tcPr>
+            <w:tcW w:w="3735" w:type="dxa"/>
+          </w:tcPr>
+          <w:p>
+            <w:pPr>
+              <w:bidi w:val="0"/>
+              <w:spacing w:line="276" w:lineRule="auto"/>
+              <w:rPr>
+                <w:rFonts w:hint="cs"/>
+              </w:rPr>
+            </w:pPr>
+          </w:p>
+        </w:tc>
+        <w:tc>
+          <w:tcPr>
+            <w:tcW w:w="2747" w:type="dxa"/>
+            <w:vAlign w:val="center"/>
+          </w:tcPr>
+          <w:p>
+            <w:pPr>
+              <w:bidi w:val="0"/>
+              <w:spacing w:line="276" w:lineRule="auto"/>
+              <w:rPr>
+                <w:rFonts w:hint="cs"/>
+              </w:rPr>
+            </w:pPr>
+            <w:r>
+              <w:t>Range / slider</w:t>
+            </w:r>
+          </w:p>
+        </w:tc>
+        <w:tc>
+          <w:tcPr>
+            <w:tcW w:w="3418" w:type="dxa"/>
+            <w:vAlign w:val="center"/>
+          </w:tcPr>
+          <w:p>
+            <w:pPr>
+              <w:bidi w:val="0"/>
+              <w:spacing w:line="276" w:lineRule="auto"/>
+              <w:rPr>
+                <w:rFonts w:hint="cs"/>
+              </w:rPr>
+            </w:pPr>
+          </w:p>
+        </w:tc>
+      </w:tr>
+      <w:tr>
+        <w:tc>
+          <w:tcPr>
+            <w:tcW w:w="810" w:type="dxa"/>
+            <w:vAlign w:val="center"/>
+          </w:tcPr>
+          <w:p>
+            <w:pPr>
+              <w:bidi w:val="0"/>
+              <w:spacing w:line="276" w:lineRule="auto"/>
+              <w:jc w:val="center"/>
+              <w:rPr>
+                <w:rFonts w:hint="cs"/>
+              </w:rPr>
+            </w:pPr>
+          </w:p>
+        </w:tc>
+        <w:tc>
+          <w:tcPr>
+            <w:tcW w:w="3735" w:type="dxa"/>
+          </w:tcPr>
+          <w:p>
+            <w:pPr>
+              <w:bidi w:val="0"/>
+              <w:spacing w:line="276" w:lineRule="auto"/>
+              <w:rPr>
+                <w:rFonts w:hint="cs"/>
+              </w:rPr>
+            </w:pPr>
+          </w:p>
+        </w:tc>
+        <w:tc>
+          <w:tcPr>
+            <w:tcW w:w="2747" w:type="dxa"/>
+            <w:vAlign w:val="center"/>
+          </w:tcPr>
+          <w:p>
+            <w:pPr>
+              <w:bidi w:val="0"/>
+              <w:spacing w:line="276" w:lineRule="auto"/>
+            </w:pPr>
+            <w:r>
+              <w:t>2 Buttons</w:t>
+            </w:r>
+          </w:p>
+        </w:tc>
+        <w:tc>
+          <w:tcPr>
+            <w:tcW w:w="3418" w:type="dxa"/>
+            <w:vAlign w:val="center"/>
+          </w:tcPr>
+          <w:p>
+            <w:pPr>
+              <w:bidi w:val="0"/>
+              <w:spacing w:line="276" w:lineRule="auto"/>
+              <w:rPr>
+                <w:rFonts w:hint="cs"/>
+              </w:rPr>
+            </w:pPr>
+            <w:r>
+              <w:t>Will look like tabs</w:t>
+            </w:r>
+          </w:p>
+        </w:tc>
+      </w:tr>
+      <w:tr>
+        <w:tc>
+          <w:tcPr>
+            <w:tcW w:w="810" w:type="dxa"/>
+            <w:vAlign w:val="center"/>
+          </w:tcPr>
+          <w:p>
+            <w:pPr>
+              <w:bidi w:val="0"/>
+              <w:spacing w:line="276" w:lineRule="auto"/>
+              <w:jc w:val="center"/>
+              <w:rPr>
+                <w:rFonts w:hint="cs"/>
+              </w:rPr>
+            </w:pPr>
+          </w:p>
+        </w:tc>
+        <w:tc>
+          <w:tcPr>
+            <w:tcW w:w="3735" w:type="dxa"/>
+          </w:tcPr>
+          <w:p>
+            <w:pPr>
+              <w:bidi w:val="0"/>
+              <w:spacing w:line="276" w:lineRule="auto"/>
+              <w:rPr>
+                <w:rFonts w:hint="cs"/>
+              </w:rPr>
+            </w:pPr>
+          </w:p>
+        </w:tc>
+        <w:tc>
+          <w:tcPr>
+            <w:tcW w:w="2747" w:type="dxa"/>
+            <w:shd w:val="clear" w:color="auto" w:fill="auto"/>
+            <w:vAlign w:val="center"/>
+          </w:tcPr>
+          <w:p>
+            <w:pPr>
+              <w:bidi w:val="0"/>
+              <w:spacing w:line="276" w:lineRule="auto"/>
+              <w:rPr>
+                <w:rFonts w:hint="cs"/>
+              </w:rPr>
+            </w:pPr>
+            <w:r>
+              <w:t>Dropdown</w:t>
+            </w:r>
+            <w:r>
+              <w:t xml:space="preserve"> -</w:t>
+            </w:r>
+            <w:r>
+              <w:t xml:space="preserve"> </w:t>
+            </w:r>
+            <w:r>
+              <w:t>importance</w:t>
+            </w:r>
+            <w:bookmarkStart w:id="0" w:name="_GoBack"/>
+            <w:bookmarkEnd w:id="0"/>
+          </w:p>
+        </w:tc>
+        <w:tc>
+          <w:tcPr>
+            <w:tcW w:w="3418" w:type="dxa"/>
+            <w:vAlign w:val="center"/>
+          </w:tcPr>
+          <w:p>
+            <w:pPr>
+              <w:bidi w:val="0"/>
+              <w:spacing w:line="276" w:lineRule="auto"/>
+              <w:rPr>
+                <w:rFonts w:hint="cs"/>
+              </w:rPr>
+            </w:pPr>
+          </w:p>
+        </w:tc>
+      </w:tr>
+      <w:tr>
+        <w:tc>
+          <w:tcPr>
+            <w:tcW w:w="810" w:type="dxa"/>
+            <w:shd w:val="clear" w:color="auto" w:fill="92D050"/>
+            <w:vAlign w:val="center"/>
+          </w:tcPr>
+          <w:p>
+            <w:pPr>
+              <w:bidi w:val="0"/>
+              <w:spacing w:line="276" w:lineRule="auto"/>
+              <w:jc w:val="center"/>
+              <w:rPr>
+                <w:rFonts w:hint="cs"/>
+              </w:rPr>
+            </w:pPr>
+            <w:r>
+              <w:t>2</w:t>
+            </w:r>
+          </w:p>
+        </w:tc>
+        <w:tc>
+          <w:tcPr>
+            <w:tcW w:w="3735" w:type="dxa"/>
+          </w:tcPr>
+          <w:p>
+            <w:pPr>
+              <w:bidi w:val="0"/>
+              <w:spacing w:line="276" w:lineRule="auto"/>
+              <w:rPr>
+                <w:rFonts w:hint="cs"/>
+              </w:rPr>
+            </w:pPr>
+            <w:r>
+              <w:t>Html form w/ 3 user input elements</w:t>
+            </w:r>
+          </w:p>
+        </w:tc>
+        <w:tc>
+          <w:tcPr>
+            <w:tcW w:w="2747" w:type="dxa"/>
+            <w:vAlign w:val="center"/>
+          </w:tcPr>
+          <w:p>
+            <w:pPr>
+              <w:bidi w:val="0"/>
+              <w:spacing w:line="276" w:lineRule="auto"/>
+              <w:rPr>
+                <w:rFonts w:hint="cs"/>
+              </w:rPr>
+            </w:pPr>
+            <w:r>
+              <w:t>Author</w:t>
+            </w:r>
+          </w:p>
+        </w:tc>
+        <w:tc>
+          <w:tcPr>
+            <w:tcW w:w="3418" w:type="dxa"/>
+            <w:vAlign w:val="center"/>
+          </w:tcPr>
+          <w:p>
+            <w:pPr>
+              <w:bidi w:val="0"/>
+              <w:spacing w:line="276" w:lineRule="auto"/>
+              <w:rPr>
+                <w:rFonts w:hint="cs"/>
+              </w:rPr>
+            </w:pPr>
+          </w:p>
+        </w:tc>
+      </w:tr>
+      <w:tr>
+        <w:tc>
+          <w:tcPr>
+            <w:tcW w:w="810" w:type="dxa"/>
+            <w:vAlign w:val="center"/>
+          </w:tcPr>
+          <w:p>
+            <w:pPr>
+              <w:bidi w:val="0"/>
+              <w:spacing w:line="276" w:lineRule="auto"/>
+              <w:jc w:val="center"/>
+              <w:rPr>
+                <w:rFonts w:hint="cs"/>
+              </w:rPr>
+            </w:pPr>
+          </w:p>
+        </w:tc>
+        <w:tc>
+          <w:tcPr>
+            <w:tcW w:w="3735" w:type="dxa"/>
+          </w:tcPr>
+          <w:p>
+            <w:pPr>
+              <w:bidi w:val="0"/>
+              <w:spacing w:line="276" w:lineRule="auto"/>
+              <w:rPr>
+                <w:rFonts w:hint="cs"/>
+              </w:rPr>
+            </w:pPr>
+          </w:p>
+        </w:tc>
+        <w:tc>
+          <w:tcPr>
+            <w:tcW w:w="2747" w:type="dxa"/>
+            <w:vAlign w:val="center"/>
+          </w:tcPr>
+          <w:p>
+            <w:pPr>
+              <w:bidi w:val="0"/>
+              <w:spacing w:line="276" w:lineRule="auto"/>
+              <w:rPr>
+                <w:rFonts w:hint="cs"/>
+              </w:rPr>
+            </w:pPr>
+            <w:r>
+              <w:t>Title</w:t>
+            </w:r>
+          </w:p>
+        </w:tc>
+        <w:tc>
+          <w:tcPr>
+            <w:tcW w:w="3418" w:type="dxa"/>
+            <w:vAlign w:val="center"/>
+          </w:tcPr>
+          <w:p>
+            <w:pPr>
+              <w:bidi w:val="0"/>
+              <w:spacing w:line="276" w:lineRule="auto"/>
+              <w:rPr>
+                <w:rFonts w:hint="cs"/>
+              </w:rPr>
+            </w:pPr>
+          </w:p>
+        </w:tc>
+      </w:tr>
+      <w:tr>
+        <w:tc>
+          <w:tcPr>
+            <w:tcW w:w="810" w:type="dxa"/>
+            <w:vAlign w:val="center"/>
+          </w:tcPr>
+          <w:p>
+            <w:pPr>
+              <w:bidi w:val="0"/>
+              <w:spacing w:line="276" w:lineRule="auto"/>
+              <w:jc w:val="center"/>
+              <w:rPr>
+                <w:rFonts w:hint="cs"/>
+              </w:rPr>
+            </w:pPr>
+          </w:p>
+        </w:tc>
+        <w:tc>
+          <w:tcPr>
+            <w:tcW w:w="3735" w:type="dxa"/>
+          </w:tcPr>
+          <w:p>
+            <w:pPr>
+              <w:bidi w:val="0"/>
+              <w:spacing w:line="276" w:lineRule="auto"/>
+              <w:rPr>
+                <w:rFonts w:hint="cs"/>
+              </w:rPr>
+            </w:pPr>
+          </w:p>
+        </w:tc>
+        <w:tc>
+          <w:tcPr>
+            <w:tcW w:w="2747" w:type="dxa"/>
+            <w:vAlign w:val="center"/>
+          </w:tcPr>
+          <w:p>
+            <w:pPr>
+              <w:bidi w:val="0"/>
+              <w:spacing w:line="276" w:lineRule="auto"/>
+              <w:rPr>
+                <w:rFonts w:hint="cs"/>
+              </w:rPr>
+            </w:pPr>
+            <w:r>
+              <w:t>Content</w:t>
+            </w:r>
+          </w:p>
+        </w:tc>
+        <w:tc>
+          <w:tcPr>
+            <w:tcW w:w="3418" w:type="dxa"/>
+            <w:vAlign w:val="center"/>
+          </w:tcPr>
+          <w:p>
+            <w:pPr>
+              <w:bidi w:val="0"/>
+              <w:spacing w:line="276" w:lineRule="auto"/>
+              <w:rPr>
+                <w:rFonts w:hint="cs"/>
+              </w:rPr>
+            </w:pPr>
+          </w:p>
+        </w:tc>
+      </w:tr>
+      <w:tr>
+        <w:tc>
+          <w:tcPr>
+            <w:tcW w:w="810" w:type="dxa"/>
+            <w:vAlign w:val="center"/>
+          </w:tcPr>
+          <w:p>
+            <w:pPr>
+              <w:bidi w:val="0"/>
+              <w:spacing w:line="276" w:lineRule="auto"/>
+              <w:jc w:val="center"/>
+              <w:rPr>
+                <w:rFonts w:hint="cs"/>
+              </w:rPr>
+            </w:pPr>
+            <w:r>
+              <w:t>3</w:t>
+            </w:r>
+          </w:p>
+        </w:tc>
+        <w:tc>
+          <w:tcPr>
+            <w:tcW w:w="3735" w:type="dxa"/>
+          </w:tcPr>
+          <w:p>
+            <w:pPr>
+              <w:bidi w:val="0"/>
+              <w:spacing w:line="276" w:lineRule="auto"/>
+              <w:rPr>
+                <w:rFonts w:hint="cs"/>
+              </w:rPr>
+            </w:pPr>
+            <w:r>
+              <w:t>Validation</w:t>
+            </w:r>
+          </w:p>
+        </w:tc>
+        <w:tc>
+          <w:tcPr>
+            <w:tcW w:w="2747" w:type="dxa"/>
+            <w:vAlign w:val="center"/>
+          </w:tcPr>
+          <w:p>
+            <w:pPr>
+              <w:bidi w:val="0"/>
+              <w:spacing w:line="276" w:lineRule="auto"/>
+            </w:pPr>
+            <w:r>
+              <w:rPr>
+                <w:highlight w:val="yellow"/>
+              </w:rPr>
+              <w:t>Regex should also check whether anything at all was typed</w:t>
+            </w:r>
+          </w:p>
+        </w:tc>
+        <w:tc>
+          <w:tcPr>
+            <w:tcW w:w="3418" w:type="dxa"/>
+            <w:vAlign w:val="center"/>
+          </w:tcPr>
+          <w:p>
+            <w:pPr>
+              <w:bidi w:val="0"/>
+              <w:spacing w:line="276" w:lineRule="auto"/>
+              <w:rPr>
+                <w:rFonts w:hint="cs"/>
+              </w:rPr>
+            </w:pPr>
+          </w:p>
+        </w:tc>
+      </w:tr>
+      <w:tr>
+        <w:tc>
+          <w:tcPr>
+            <w:tcW w:w="810" w:type="dxa"/>
+            <w:shd w:val="clear" w:color="auto" w:fill="auto"/>
+            <w:vAlign w:val="center"/>
+          </w:tcPr>
+          <w:p>
+            <w:pPr>
+              <w:bidi w:val="0"/>
+              <w:spacing w:line="276" w:lineRule="auto"/>
+              <w:jc w:val="center"/>
+              <w:rPr>
+                <w:rFonts w:hint="cs"/>
+              </w:rPr>
+            </w:pPr>
+            <w:r>
+              <w:t>4</w:t>
+            </w:r>
+          </w:p>
+        </w:tc>
+        <w:tc>
+          <w:tcPr>
+            <w:tcW w:w="3735" w:type="dxa"/>
+          </w:tcPr>
+          <w:p>
+            <w:pPr>
+              <w:bidi w:val="0"/>
+              <w:spacing w:line="276" w:lineRule="auto"/>
+              <w:rPr>
+                <w:rFonts w:hint="cs"/>
+              </w:rPr>
+            </w:pPr>
+            <w:r>
+              <w:t>Event handlers for at least 4 events (excluding the html form)</w:t>
+            </w:r>
+          </w:p>
+        </w:tc>
+        <w:tc>
+          <w:tcPr>
+            <w:tcW w:w="2747" w:type="dxa"/>
+            <w:vAlign w:val="center"/>
+          </w:tcPr>
+          <w:p>
+            <w:pPr>
+              <w:bidi w:val="0"/>
+              <w:spacing w:line="276" w:lineRule="auto"/>
+            </w:pPr>
+            <w:r>
+              <w:t xml:space="preserve">Body </w:t>
+            </w:r>
+            <w:proofErr w:type="spellStart"/>
+            <w:r>
+              <w:t>onload</w:t>
+            </w:r>
+            <w:proofErr w:type="spellEnd"/>
+          </w:p>
+        </w:tc>
+        <w:tc>
+          <w:tcPr>
+            <w:tcW w:w="3418" w:type="dxa"/>
+            <w:vAlign w:val="center"/>
+          </w:tcPr>
+          <w:p>
+            <w:pPr>
+              <w:bidi w:val="0"/>
+              <w:spacing w:line="276" w:lineRule="auto"/>
+              <w:rPr>
+                <w:rFonts w:hint="cs"/>
+              </w:rPr>
+            </w:pPr>
+            <w:r>
+              <w:t>To populate the tag checkboxes</w:t>
+            </w:r>
+          </w:p>
+        </w:tc>
+      </w:tr>
+      <w:tr>
+        <w:tc>
+          <w:tcPr>
+            <w:tcW w:w="810" w:type="dxa"/>
+            <w:vAlign w:val="center"/>
+          </w:tcPr>
+          <w:p>
+            <w:pPr>
+              <w:bidi w:val="0"/>
+              <w:spacing w:line="276" w:lineRule="auto"/>
+              <w:jc w:val="center"/>
+              <w:rPr>
+                <w:rFonts w:hint="cs"/>
+              </w:rPr>
+            </w:pPr>
+          </w:p>
+        </w:tc>
+        <w:tc>
+          <w:tcPr>
+            <w:tcW w:w="3735" w:type="dxa"/>
+          </w:tcPr>
+          <w:p>
+            <w:pPr>
+              <w:bidi w:val="0"/>
+              <w:spacing w:line="276" w:lineRule="auto"/>
+              <w:rPr>
+                <w:rFonts w:hint="cs"/>
+              </w:rPr>
+            </w:pPr>
+          </w:p>
+        </w:tc>
+        <w:tc>
+          <w:tcPr>
+            <w:tcW w:w="2747" w:type="dxa"/>
+            <w:vAlign w:val="center"/>
+          </w:tcPr>
+          <w:p>
+            <w:pPr>
+              <w:bidi w:val="0"/>
+              <w:spacing w:line="276" w:lineRule="auto"/>
+            </w:pPr>
+            <w:r>
+              <w:t xml:space="preserve">2 button </w:t>
+            </w:r>
+            <w:proofErr w:type="spellStart"/>
+            <w:r>
+              <w:t>onclick</w:t>
+            </w:r>
+            <w:proofErr w:type="spellEnd"/>
+          </w:p>
+        </w:tc>
+        <w:tc>
+          <w:tcPr>
+            <w:tcW w:w="3418" w:type="dxa"/>
+            <w:vAlign w:val="center"/>
+          </w:tcPr>
+          <w:p>
+            <w:pPr>
+              <w:bidi w:val="0"/>
+              <w:spacing w:line="276" w:lineRule="auto"/>
+              <w:rPr>
+                <w:rFonts w:hint="cs"/>
+              </w:rPr>
+            </w:pPr>
+            <w:r>
+              <w:t>For the 2 "tab" buttons</w:t>
+            </w:r>
+          </w:p>
+        </w:tc>
+      </w:tr>
+      <w:tr>
+        <w:tc>
+          <w:tcPr>
+            <w:tcW w:w="810" w:type="dxa"/>
+            <w:vAlign w:val="center"/>
+          </w:tcPr>
+          <w:p>
+            <w:pPr>
+              <w:bidi w:val="0"/>
+              <w:spacing w:line="276" w:lineRule="auto"/>
+              <w:jc w:val="center"/>
+              <w:rPr>
+                <w:rFonts w:hint="cs"/>
+              </w:rPr>
+            </w:pPr>
+          </w:p>
+        </w:tc>
+        <w:tc>
+          <w:tcPr>
+            <w:tcW w:w="3735" w:type="dxa"/>
+          </w:tcPr>
+          <w:p>
+            <w:pPr>
+              <w:bidi w:val="0"/>
+              <w:spacing w:line="276" w:lineRule="auto"/>
+              <w:rPr>
+                <w:rFonts w:hint="cs"/>
+              </w:rPr>
+            </w:pPr>
+          </w:p>
+        </w:tc>
+        <w:tc>
+          <w:tcPr>
+            <w:tcW w:w="2747" w:type="dxa"/>
+            <w:vAlign w:val="center"/>
+          </w:tcPr>
+          <w:p>
+            <w:pPr>
+              <w:bidi w:val="0"/>
+              <w:spacing w:line="276" w:lineRule="auto"/>
+            </w:pPr>
+            <w:r>
+              <w:t xml:space="preserve">Form </w:t>
+            </w:r>
+            <w:proofErr w:type="spellStart"/>
+            <w:r>
+              <w:t>onsubmit</w:t>
+            </w:r>
+            <w:proofErr w:type="spellEnd"/>
+          </w:p>
+        </w:tc>
+        <w:tc>
+          <w:tcPr>
+            <w:tcW w:w="3418" w:type="dxa"/>
+            <w:vAlign w:val="center"/>
+          </w:tcPr>
+          <w:p>
+            <w:pPr>
+              <w:bidi w:val="0"/>
+              <w:spacing w:line="276" w:lineRule="auto"/>
+              <w:rPr>
+                <w:rFonts w:hint="cs"/>
+              </w:rPr>
+            </w:pPr>
+            <w:r>
+              <w:t xml:space="preserve">Prevents page from </w:t>
+            </w:r>
+            <w:r>
+              <w:t>refreshing</w:t>
+            </w:r>
+            <w:r>
+              <w:t xml:space="preserve"> (maybe also doesn't count</w:t>
+            </w:r>
+            <w:proofErr w:type="gramStart"/>
+            <w:r>
+              <w:t>?...</w:t>
+            </w:r>
+            <w:proofErr w:type="gramEnd"/>
+            <w:r>
+              <w:t>)</w:t>
+            </w:r>
+          </w:p>
+        </w:tc>
+      </w:tr>
+      <w:tr>
+        <w:tc>
+          <w:tcPr>
+            <w:tcW w:w="810" w:type="dxa"/>
+            <w:vAlign w:val="center"/>
+          </w:tcPr>
+          <w:p>
+            <w:pPr>
+              <w:bidi w:val="0"/>
+              <w:spacing w:line="276" w:lineRule="auto"/>
+              <w:jc w:val="center"/>
+              <w:rPr>
+                <w:rFonts w:hint="cs"/>
+              </w:rPr>
+            </w:pPr>
+          </w:p>
+        </w:tc>
+        <w:tc>
+          <w:tcPr>
+            <w:tcW w:w="3735" w:type="dxa"/>
+          </w:tcPr>
+          <w:p>
+            <w:pPr>
+              <w:bidi w:val="0"/>
+              <w:spacing w:line="276" w:lineRule="auto"/>
+              <w:rPr>
+                <w:rFonts w:hint="cs"/>
+              </w:rPr>
+            </w:pPr>
+          </w:p>
+        </w:tc>
+        <w:tc>
+          <w:tcPr>
+            <w:tcW w:w="2747" w:type="dxa"/>
+            <w:vAlign w:val="center"/>
+          </w:tcPr>
+          <w:p>
+            <w:pPr>
+              <w:bidi w:val="0"/>
+              <w:spacing w:line="276" w:lineRule="auto"/>
+            </w:pPr>
+            <w:r>
+              <w:t xml:space="preserve">Range </w:t>
+            </w:r>
+            <w:proofErr w:type="spellStart"/>
+            <w:r>
+              <w:t>oninput</w:t>
+            </w:r>
+            <w:proofErr w:type="spellEnd"/>
+          </w:p>
+        </w:tc>
+        <w:tc>
+          <w:tcPr>
+            <w:tcW w:w="3418" w:type="dxa"/>
+            <w:vAlign w:val="center"/>
+          </w:tcPr>
+          <w:p>
+            <w:pPr>
+              <w:bidi w:val="0"/>
+              <w:spacing w:line="276" w:lineRule="auto"/>
+              <w:rPr>
+                <w:rFonts w:hint="cs"/>
+              </w:rPr>
+            </w:pPr>
+            <w:r>
+              <w:t>Provides a function with the range's value</w:t>
+            </w:r>
+          </w:p>
+        </w:tc>
+      </w:tr>
+      <w:tr>
+        <w:tc>
+          <w:tcPr>
+            <w:tcW w:w="810" w:type="dxa"/>
+            <w:vAlign w:val="center"/>
+          </w:tcPr>
+          <w:p>
+            <w:pPr>
+              <w:bidi w:val="0"/>
+              <w:spacing w:line="276" w:lineRule="auto"/>
+              <w:jc w:val="center"/>
+              <w:rPr>
+                <w:rFonts w:hint="cs"/>
+              </w:rPr>
+            </w:pPr>
+          </w:p>
+        </w:tc>
+        <w:tc>
+          <w:tcPr>
+            <w:tcW w:w="3735" w:type="dxa"/>
+          </w:tcPr>
+          <w:p>
+            <w:pPr>
+              <w:bidi w:val="0"/>
+              <w:spacing w:line="276" w:lineRule="auto"/>
+              <w:rPr>
+                <w:rFonts w:hint="cs"/>
+              </w:rPr>
+            </w:pPr>
+          </w:p>
+        </w:tc>
+        <w:tc>
+          <w:tcPr>
+            <w:tcW w:w="2747" w:type="dxa"/>
+            <w:vAlign w:val="center"/>
+          </w:tcPr>
+          <w:p>
+            <w:pPr>
+              <w:bidi w:val="0"/>
+              <w:spacing w:line="276" w:lineRule="auto"/>
+            </w:pPr>
+            <w:r>
+              <w:t xml:space="preserve">Submit </w:t>
+            </w:r>
+            <w:proofErr w:type="spellStart"/>
+            <w:r>
+              <w:t>onclick</w:t>
+            </w:r>
+            <w:proofErr w:type="spellEnd"/>
+          </w:p>
+        </w:tc>
+        <w:tc>
+          <w:tcPr>
+            <w:tcW w:w="3418" w:type="dxa"/>
+            <w:vAlign w:val="center"/>
+          </w:tcPr>
+          <w:p>
+            <w:pPr>
+              <w:bidi w:val="0"/>
+              <w:spacing w:line="276" w:lineRule="auto"/>
+              <w:rPr>
+                <w:rFonts w:hint="cs"/>
+              </w:rPr>
+            </w:pPr>
+            <w:r>
+              <w:t>(doesn’t count I think)</w:t>
+            </w:r>
+          </w:p>
+        </w:tc>
+      </w:tr>
+      <w:tr>
+        <w:tc>
+          <w:tcPr>
+            <w:tcW w:w="810" w:type="dxa"/>
+            <w:shd w:val="clear" w:color="auto" w:fill="92D050"/>
+            <w:vAlign w:val="center"/>
+          </w:tcPr>
+          <w:p>
+            <w:pPr>
+              <w:bidi w:val="0"/>
+              <w:spacing w:line="276" w:lineRule="auto"/>
+              <w:jc w:val="center"/>
+              <w:rPr>
+                <w:rFonts w:hint="cs"/>
+              </w:rPr>
+            </w:pPr>
+            <w:r>
+              <w:t>5</w:t>
+            </w:r>
+          </w:p>
+        </w:tc>
+        <w:tc>
+          <w:tcPr>
+            <w:tcW w:w="3735" w:type="dxa"/>
+          </w:tcPr>
+          <w:p>
+            <w:pPr>
+              <w:bidi w:val="0"/>
+              <w:spacing w:line="276" w:lineRule="auto"/>
+              <w:rPr>
+                <w:rFonts w:hint="cs"/>
+              </w:rPr>
+            </w:pPr>
+            <w:r>
+              <w:t>At least 2 arrays, demonstrating creating, updating and displaying data</w:t>
+            </w:r>
+          </w:p>
+        </w:tc>
+        <w:tc>
+          <w:tcPr>
+            <w:tcW w:w="2747" w:type="dxa"/>
+            <w:vAlign w:val="center"/>
+          </w:tcPr>
+          <w:p>
+            <w:pPr>
+              <w:bidi w:val="0"/>
+              <w:spacing w:line="276" w:lineRule="auto"/>
+            </w:pPr>
+            <w:r>
+              <w:t>TAGS array</w:t>
+            </w:r>
+          </w:p>
+        </w:tc>
+        <w:tc>
+          <w:tcPr>
+            <w:tcW w:w="3418" w:type="dxa"/>
+            <w:vAlign w:val="center"/>
+          </w:tcPr>
+          <w:p>
+            <w:pPr>
+              <w:bidi w:val="0"/>
+              <w:spacing w:line="276" w:lineRule="auto"/>
+              <w:rPr>
+                <w:rFonts w:hint="cs"/>
+              </w:rPr>
+            </w:pPr>
+          </w:p>
+        </w:tc>
+      </w:tr>
+      <w:tr>
+        <w:tc>
+          <w:tcPr>
+            <w:tcW w:w="810" w:type="dxa"/>
+            <w:vAlign w:val="center"/>
+          </w:tcPr>
+          <w:p>
+            <w:pPr>
+              <w:bidi w:val="0"/>
+              <w:spacing w:line="276" w:lineRule="auto"/>
+              <w:jc w:val="center"/>
+            </w:pPr>
+          </w:p>
+        </w:tc>
+        <w:tc>
+          <w:tcPr>
+            <w:tcW w:w="3735" w:type="dxa"/>
+          </w:tcPr>
+          <w:p>
+            <w:pPr>
+              <w:bidi w:val="0"/>
+              <w:spacing w:line="276" w:lineRule="auto"/>
+            </w:pPr>
+          </w:p>
+        </w:tc>
+        <w:tc>
+          <w:tcPr>
+            <w:tcW w:w="2747" w:type="dxa"/>
+            <w:vAlign w:val="center"/>
+          </w:tcPr>
+          <w:p>
+            <w:pPr>
+              <w:bidi w:val="0"/>
+              <w:spacing w:line="276" w:lineRule="auto"/>
+            </w:pPr>
+            <w:proofErr w:type="spellStart"/>
+            <w:r>
+              <w:t>checkedTags</w:t>
+            </w:r>
+            <w:proofErr w:type="spellEnd"/>
+            <w:r>
+              <w:t xml:space="preserve"> </w:t>
+            </w:r>
+          </w:p>
+        </w:tc>
+        <w:tc>
+          <w:tcPr>
+            <w:tcW w:w="3418" w:type="dxa"/>
+            <w:vAlign w:val="center"/>
+          </w:tcPr>
+          <w:p>
+            <w:pPr>
+              <w:bidi w:val="0"/>
+              <w:spacing w:line="276" w:lineRule="auto"/>
+            </w:pPr>
+          </w:p>
+        </w:tc>
+      </w:tr>
+      <w:tr>
+        <w:tc>
+          <w:tcPr>
+            <w:tcW w:w="810" w:type="dxa"/>
+            <w:vAlign w:val="center"/>
+          </w:tcPr>
+          <w:p>
+            <w:pPr>
+              <w:bidi w:val="0"/>
+              <w:spacing w:line="276" w:lineRule="auto"/>
+              <w:jc w:val="center"/>
+            </w:pPr>
+          </w:p>
+        </w:tc>
+        <w:tc>
+          <w:tcPr>
+            <w:tcW w:w="3735" w:type="dxa"/>
+          </w:tcPr>
+          <w:p>
+            <w:pPr>
+              <w:bidi w:val="0"/>
+              <w:spacing w:line="276" w:lineRule="auto"/>
+            </w:pPr>
+          </w:p>
+        </w:tc>
+        <w:tc>
+          <w:tcPr>
+            <w:tcW w:w="2747" w:type="dxa"/>
+            <w:vAlign w:val="center"/>
+          </w:tcPr>
+          <w:p>
+            <w:pPr>
+              <w:bidi w:val="0"/>
+              <w:spacing w:line="276" w:lineRule="auto"/>
+            </w:pPr>
+            <w:r>
+              <w:rPr>
+                <w:highlight w:val="yellow"/>
+              </w:rPr>
+              <w:t>An idea for adding an associative array would be details of different "</w:t>
+            </w:r>
+            <w:proofErr w:type="spellStart"/>
+            <w:r>
+              <w:rPr>
+                <w:highlight w:val="yellow"/>
+              </w:rPr>
+              <w:t>pre registered</w:t>
+            </w:r>
+            <w:proofErr w:type="spellEnd"/>
+            <w:r>
+              <w:rPr>
+                <w:highlight w:val="yellow"/>
+              </w:rPr>
+              <w:t>" authors.</w:t>
+            </w:r>
+          </w:p>
+        </w:tc>
+        <w:tc>
+          <w:tcPr>
+            <w:tcW w:w="3418" w:type="dxa"/>
+            <w:vAlign w:val="center"/>
+          </w:tcPr>
+          <w:p>
+            <w:pPr>
+              <w:bidi w:val="0"/>
+              <w:spacing w:line="276" w:lineRule="auto"/>
+            </w:pPr>
+          </w:p>
+        </w:tc>
+      </w:tr>
+      <w:tr>
+        <w:tc>
+          <w:tcPr>
+            <w:tcW w:w="810" w:type="dxa"/>
+            <w:vAlign w:val="center"/>
+          </w:tcPr>
+          <w:p>
+            <w:pPr>
+              <w:bidi w:val="0"/>
+              <w:spacing w:line="276" w:lineRule="auto"/>
+              <w:jc w:val="center"/>
+              <w:rPr>
+                <w:rFonts w:hint="cs"/>
+              </w:rPr>
+            </w:pPr>
+            <w:r>
+              <w:t>6</w:t>
+            </w:r>
+          </w:p>
+        </w:tc>
+        <w:tc>
+          <w:tcPr>
+            <w:tcW w:w="3735" w:type="dxa"/>
+          </w:tcPr>
+          <w:p>
+            <w:pPr>
+              <w:bidi w:val="0"/>
+              <w:spacing w:line="276" w:lineRule="auto"/>
+              <w:rPr>
+                <w:rFonts w:hint="cs"/>
+              </w:rPr>
+            </w:pPr>
+            <w:r>
+              <w:t>At least 2 functions, for the reuse of functionality</w:t>
+            </w:r>
+          </w:p>
+        </w:tc>
+        <w:tc>
+          <w:tcPr>
+            <w:tcW w:w="2747" w:type="dxa"/>
+            <w:vAlign w:val="center"/>
+          </w:tcPr>
+          <w:p>
+            <w:pPr>
+              <w:bidi w:val="0"/>
+              <w:spacing w:line="276" w:lineRule="auto"/>
+            </w:pPr>
+            <w:proofErr w:type="spellStart"/>
+            <w:r>
+              <w:t>toggleVisibility</w:t>
+            </w:r>
+            <w:proofErr w:type="spellEnd"/>
+            <w:r>
+              <w:t>(</w:t>
+            </w:r>
+            <w:proofErr w:type="spellStart"/>
+            <w:r>
+              <w:t>buttonId</w:t>
+            </w:r>
+            <w:proofErr w:type="spellEnd"/>
+            <w:r>
+              <w:t>)</w:t>
+            </w:r>
+          </w:p>
+        </w:tc>
+        <w:tc>
+          <w:tcPr>
+            <w:tcW w:w="3418" w:type="dxa"/>
+            <w:vAlign w:val="center"/>
+          </w:tcPr>
+          <w:p>
+            <w:pPr>
+              <w:bidi w:val="0"/>
+              <w:spacing w:line="276" w:lineRule="auto"/>
+              <w:rPr>
+                <w:rFonts w:hint="cs"/>
+              </w:rPr>
+            </w:pPr>
+            <w:r>
+              <w:t>Shows/hides content</w:t>
+            </w:r>
+          </w:p>
+        </w:tc>
+      </w:tr>
+      <w:tr>
+        <w:tc>
+          <w:tcPr>
+            <w:tcW w:w="810" w:type="dxa"/>
+            <w:vAlign w:val="center"/>
+          </w:tcPr>
+          <w:p>
+            <w:pPr>
+              <w:bidi w:val="0"/>
+              <w:spacing w:line="276" w:lineRule="auto"/>
+              <w:jc w:val="center"/>
+              <w:rPr>
+                <w:rFonts w:hint="cs"/>
+              </w:rPr>
+            </w:pPr>
+          </w:p>
+        </w:tc>
+        <w:tc>
+          <w:tcPr>
+            <w:tcW w:w="3735" w:type="dxa"/>
+          </w:tcPr>
+          <w:p>
+            <w:pPr>
+              <w:bidi w:val="0"/>
+              <w:spacing w:line="276" w:lineRule="auto"/>
+              <w:rPr>
+                <w:rFonts w:hint="cs"/>
+              </w:rPr>
+            </w:pPr>
+          </w:p>
+        </w:tc>
+        <w:tc>
+          <w:tcPr>
+            <w:tcW w:w="2747" w:type="dxa"/>
+            <w:vAlign w:val="center"/>
+          </w:tcPr>
+          <w:p>
+            <w:pPr>
+              <w:bidi w:val="0"/>
+              <w:spacing w:line="276" w:lineRule="auto"/>
+            </w:pPr>
+            <w:r>
+              <w:t>(Do any of my other functions qualify for reuse of functionality?)</w:t>
+            </w:r>
+          </w:p>
+        </w:tc>
+        <w:tc>
+          <w:tcPr>
+            <w:tcW w:w="3418" w:type="dxa"/>
+            <w:vAlign w:val="center"/>
+          </w:tcPr>
+          <w:p>
+            <w:pPr>
+              <w:bidi w:val="0"/>
+              <w:spacing w:line="276" w:lineRule="auto"/>
+              <w:rPr>
+                <w:rFonts w:hint="cs"/>
+              </w:rPr>
+            </w:pPr>
+          </w:p>
+        </w:tc>
+      </w:tr>
+      <w:tr>
+        <w:tc>
+          <w:tcPr>
+            <w:tcW w:w="810" w:type="dxa"/>
+            <w:shd w:val="clear" w:color="auto" w:fill="92D050"/>
+            <w:vAlign w:val="center"/>
+          </w:tcPr>
+          <w:p>
+            <w:pPr>
+              <w:bidi w:val="0"/>
+              <w:spacing w:line="276" w:lineRule="auto"/>
+              <w:jc w:val="center"/>
+              <w:rPr>
+                <w:rFonts w:hint="cs"/>
+              </w:rPr>
+            </w:pPr>
+            <w:r>
+              <w:t>7</w:t>
+            </w:r>
+          </w:p>
+        </w:tc>
+        <w:tc>
+          <w:tcPr>
+            <w:tcW w:w="3735" w:type="dxa"/>
+          </w:tcPr>
+          <w:p>
+            <w:pPr>
+              <w:bidi w:val="0"/>
+              <w:spacing w:line="276" w:lineRule="auto"/>
+              <w:rPr>
+                <w:rFonts w:hint="cs"/>
+              </w:rPr>
+            </w:pPr>
+            <w:r>
+              <w:t xml:space="preserve">External </w:t>
+            </w:r>
+            <w:proofErr w:type="spellStart"/>
+            <w:r>
+              <w:t>js</w:t>
+            </w:r>
+            <w:proofErr w:type="spellEnd"/>
+            <w:r>
+              <w:t xml:space="preserve"> file</w:t>
+            </w:r>
+          </w:p>
+        </w:tc>
+        <w:tc>
+          <w:tcPr>
+            <w:tcW w:w="2747" w:type="dxa"/>
+            <w:vAlign w:val="center"/>
+          </w:tcPr>
+          <w:p>
+            <w:pPr>
+              <w:bidi w:val="0"/>
+              <w:spacing w:line="276" w:lineRule="auto"/>
+            </w:pPr>
+            <w:r>
+              <w:t>Got 2 at the moment</w:t>
+            </w:r>
+          </w:p>
+        </w:tc>
+        <w:tc>
+          <w:tcPr>
+            <w:tcW w:w="3418" w:type="dxa"/>
+            <w:vAlign w:val="center"/>
+          </w:tcPr>
+          <w:p>
+            <w:pPr>
+              <w:bidi w:val="0"/>
+              <w:spacing w:line="276" w:lineRule="auto"/>
+              <w:rPr>
+                <w:rFonts w:hint="cs"/>
+              </w:rPr>
+            </w:pPr>
+          </w:p>
+        </w:tc>
+      </w:tr>
+      <w:tr>
+        <w:tc>
+          <w:tcPr>
+            <w:tcW w:w="810" w:type="dxa"/>
+            <w:shd w:val="clear" w:color="auto" w:fill="92D050"/>
+            <w:vAlign w:val="center"/>
+          </w:tcPr>
+          <w:p>
+            <w:pPr>
+              <w:bidi w:val="0"/>
+              <w:spacing w:line="276" w:lineRule="auto"/>
+              <w:jc w:val="center"/>
+              <w:rPr>
+                <w:rFonts w:hint="cs"/>
+              </w:rPr>
+            </w:pPr>
+            <w:r>
+              <w:t>8</w:t>
+            </w:r>
+          </w:p>
+        </w:tc>
+        <w:tc>
+          <w:tcPr>
+            <w:tcW w:w="3735" w:type="dxa"/>
+          </w:tcPr>
+          <w:p>
+            <w:pPr>
+              <w:bidi w:val="0"/>
+              <w:spacing w:line="276" w:lineRule="auto"/>
+              <w:rPr>
+                <w:rFonts w:hint="cs"/>
+              </w:rPr>
+            </w:pPr>
+            <w:r>
+              <w:t>Dynamic manipulation of the DOM</w:t>
+            </w:r>
+          </w:p>
+        </w:tc>
+        <w:tc>
+          <w:tcPr>
+            <w:tcW w:w="2747" w:type="dxa"/>
+            <w:vAlign w:val="center"/>
+          </w:tcPr>
+          <w:p>
+            <w:pPr>
+              <w:bidi w:val="0"/>
+              <w:spacing w:line="276" w:lineRule="auto"/>
+            </w:pPr>
+            <w:proofErr w:type="spellStart"/>
+            <w:r>
+              <w:t>submitNewPost</w:t>
+            </w:r>
+            <w:proofErr w:type="spellEnd"/>
+          </w:p>
+        </w:tc>
+        <w:tc>
+          <w:tcPr>
+            <w:tcW w:w="3418" w:type="dxa"/>
+            <w:vAlign w:val="center"/>
+          </w:tcPr>
+          <w:p>
+            <w:pPr>
+              <w:bidi w:val="0"/>
+              <w:spacing w:line="276" w:lineRule="auto"/>
+              <w:rPr>
+                <w:rFonts w:hint="cs"/>
+              </w:rPr>
+            </w:pPr>
+          </w:p>
+        </w:tc>
+      </w:tr>
+      <w:tr>
+        <w:tc>
+          <w:tcPr>
+            <w:tcW w:w="810" w:type="dxa"/>
+            <w:shd w:val="clear" w:color="auto" w:fill="auto"/>
+            <w:vAlign w:val="center"/>
+          </w:tcPr>
+          <w:p>
+            <w:pPr>
+              <w:bidi w:val="0"/>
+              <w:spacing w:line="276" w:lineRule="auto"/>
+              <w:jc w:val="center"/>
+            </w:pPr>
+          </w:p>
+        </w:tc>
+        <w:tc>
+          <w:tcPr>
+            <w:tcW w:w="3735" w:type="dxa"/>
+          </w:tcPr>
+          <w:p>
+            <w:pPr>
+              <w:bidi w:val="0"/>
+              <w:spacing w:line="276" w:lineRule="auto"/>
+            </w:pPr>
+          </w:p>
+        </w:tc>
+        <w:tc>
+          <w:tcPr>
+            <w:tcW w:w="2747" w:type="dxa"/>
+            <w:vAlign w:val="center"/>
+          </w:tcPr>
+          <w:p>
+            <w:pPr>
+              <w:bidi w:val="0"/>
+              <w:spacing w:line="276" w:lineRule="auto"/>
+            </w:pPr>
+            <w:proofErr w:type="spellStart"/>
+            <w:r>
+              <w:t>populateTagCheckboxes</w:t>
+            </w:r>
+            <w:proofErr w:type="spellEnd"/>
+          </w:p>
+        </w:tc>
+        <w:tc>
+          <w:tcPr>
+            <w:tcW w:w="3418" w:type="dxa"/>
+            <w:vAlign w:val="center"/>
+          </w:tcPr>
+          <w:p>
+            <w:pPr>
+              <w:bidi w:val="0"/>
+              <w:spacing w:line="276" w:lineRule="auto"/>
+            </w:pPr>
+          </w:p>
+        </w:tc>
+      </w:tr>
+      <w:tr>
+        <w:tc>
+          <w:tcPr>
+            <w:tcW w:w="810" w:type="dxa"/>
+            <w:shd w:val="clear" w:color="auto" w:fill="92D050"/>
+            <w:vAlign w:val="center"/>
+          </w:tcPr>
+          <w:p>
+            <w:pPr>
+              <w:bidi w:val="0"/>
+              <w:spacing w:line="276" w:lineRule="auto"/>
+              <w:jc w:val="center"/>
+            </w:pPr>
+            <w:r>
+              <w:t>9</w:t>
+            </w:r>
+          </w:p>
+        </w:tc>
+        <w:tc>
+          <w:tcPr>
+            <w:tcW w:w="3735" w:type="dxa"/>
+          </w:tcPr>
+          <w:p>
+            <w:pPr>
+              <w:bidi w:val="0"/>
+              <w:spacing w:line="276" w:lineRule="auto"/>
+            </w:pPr>
+            <w:r>
+              <w:t xml:space="preserve">Appropriate directory structure </w:t>
+            </w:r>
+            <w:r>
+              <w:t>and the use of relative</w:t>
+            </w:r>
+            <w:r>
+              <w:t xml:space="preserve"> </w:t>
+            </w:r>
+            <w:r>
+              <w:t>URL’s</w:t>
+            </w:r>
+          </w:p>
+        </w:tc>
+        <w:tc>
+          <w:tcPr>
+            <w:tcW w:w="2747" w:type="dxa"/>
+            <w:vAlign w:val="center"/>
+          </w:tcPr>
+          <w:p>
+            <w:pPr>
+              <w:bidi w:val="0"/>
+              <w:spacing w:line="276" w:lineRule="auto"/>
+            </w:pPr>
+            <w:r>
+              <w:t>Based on lecture 9, I've got it.</w:t>
+            </w:r>
+          </w:p>
+        </w:tc>
+        <w:tc>
+          <w:tcPr>
+            <w:tcW w:w="3418" w:type="dxa"/>
+            <w:vAlign w:val="center"/>
+          </w:tcPr>
+          <w:p>
+            <w:pPr>
+              <w:bidi w:val="0"/>
+              <w:spacing w:line="276" w:lineRule="auto"/>
+              <w:rPr>
+                <w:rFonts w:hint="cs"/>
+              </w:rPr>
+            </w:pPr>
+          </w:p>
+        </w:tc>
+      </w:tr>
+    </w:tbl>
+    <w:p>
+      <w:pPr>
+        <w:bidi w:val="0"/>
       </w:pPr>
     </w:p>
     <w:sectPr>
@@ -857,6 +2497,25 @@
       <w:u w:val="single"/>
     </w:rPr>
   </w:style>
+  <w:style w:type="table" w:styleId="TableGrid">
+    <w:name w:val="Table Grid"/>
+    <w:basedOn w:val="TableNormal"/>
+    <w:uiPriority w:val="39"/>
+    <w:rsid w:val="005326FC"/>
+    <w:pPr>
+      <w:spacing w:after="0" w:line="240" w:lineRule="auto"/>
+    </w:pPr>
+    <w:tblPr>
+      <w:tblBorders>
+        <w:top w:val="single" w:sz="4" w:space="0" w:color="auto"/>
+        <w:left w:val="single" w:sz="4" w:space="0" w:color="auto"/>
+        <w:bottom w:val="single" w:sz="4" w:space="0" w:color="auto"/>
+        <w:right w:val="single" w:sz="4" w:space="0" w:color="auto"/>
+        <w:insideH w:val="single" w:sz="4" w:space="0" w:color="auto"/>
+        <w:insideV w:val="single" w:sz="4" w:space="0" w:color="auto"/>
+      </w:tblBorders>
+    </w:tblPr>
+  </w:style>
 </w:styles>
 </file>
 

</xml_diff>

<commit_message>
Created validation (with and without regex)
</commit_message>
<xml_diff>
--- a/Draft.docx
+++ b/Draft.docx
@@ -410,6 +410,87 @@
         <w:bidi w:val="0"/>
       </w:pPr>
       <w:r>
+        <w:rPr>
+          <w:u w:val="single"/>
+        </w:rPr>
+        <w:t>Validation</w:t>
+      </w:r>
+      <w:r>
+        <w:t>:</w:t>
+      </w:r>
+    </w:p>
+    <w:p>
+      <w:pPr>
+        <w:bidi w:val="0"/>
+      </w:pPr>
+      <w:r>
+        <w:t>Used Charlie's lecture 10 notes for the .</w:t>
+      </w:r>
+      <w:proofErr w:type="gramStart"/>
+      <w:r>
+        <w:t>test .</w:t>
+      </w:r>
+      <w:proofErr w:type="gramEnd"/>
+    </w:p>
+    <w:p>
+      <w:pPr>
+        <w:bidi w:val="0"/>
+      </w:pPr>
+      <w:r>
+        <w:lastRenderedPageBreak/>
+        <w:t xml:space="preserve">Also used this site to test my regexes: </w:t>
+      </w:r>
+      <w:hyperlink r:id="rId15" w:history="1">
+        <w:r>
+          <w:rPr>
+            <w:rStyle w:val="Hyperlink"/>
+          </w:rPr>
+          <w:t>http://www.regexr.com</w:t>
+        </w:r>
+      </w:hyperlink>
+    </w:p>
+    <w:p>
+      <w:pPr>
+        <w:bidi w:val="0"/>
+      </w:pPr>
+      <w:r>
+        <w:t>I couldn't use "else" in this function (</w:t>
+      </w:r>
+      <w:proofErr w:type="gramStart"/>
+      <w:r>
+        <w:t>the if</w:t>
+      </w:r>
+      <w:proofErr w:type="gramEnd"/>
+      <w:r>
+        <w:t>'s don't have else's).</w:t>
+      </w:r>
+    </w:p>
+    <w:p>
+      <w:pPr>
+        <w:bidi w:val="0"/>
+      </w:pPr>
+      <w:r>
+        <w:t xml:space="preserve">For the URL's regex, I used the one I found here: </w:t>
+      </w:r>
+      <w:hyperlink r:id="rId16" w:history="1">
+        <w:r>
+          <w:rPr>
+            <w:rStyle w:val="Hyperlink"/>
+          </w:rPr>
+          <w:t>http://code.tutsplus.com/tutorials/8-regular-expressions-you-should-know--net-6149</w:t>
+        </w:r>
+      </w:hyperlink>
+    </w:p>
+    <w:p>
+      <w:pPr>
+        <w:bidi w:val="0"/>
+      </w:pPr>
+    </w:p>
+    <w:p>
+      <w:pPr>
+        <w:bidi w:val="0"/>
+      </w:pPr>
+      <w:r>
         <w:br w:type="page"/>
       </w:r>
     </w:p>
@@ -761,6 +842,398 @@
             <w:r>
               <w:t>importance</w:t>
             </w:r>
+          </w:p>
+        </w:tc>
+        <w:tc>
+          <w:tcPr>
+            <w:tcW w:w="3418" w:type="dxa"/>
+            <w:vAlign w:val="center"/>
+          </w:tcPr>
+          <w:p>
+            <w:pPr>
+              <w:bidi w:val="0"/>
+              <w:spacing w:line="276" w:lineRule="auto"/>
+              <w:rPr>
+                <w:rFonts w:hint="cs"/>
+              </w:rPr>
+            </w:pPr>
+          </w:p>
+        </w:tc>
+      </w:tr>
+      <w:tr>
+        <w:tc>
+          <w:tcPr>
+            <w:tcW w:w="810" w:type="dxa"/>
+            <w:shd w:val="clear" w:color="auto" w:fill="92D050"/>
+            <w:vAlign w:val="center"/>
+          </w:tcPr>
+          <w:p>
+            <w:pPr>
+              <w:bidi w:val="0"/>
+              <w:spacing w:line="276" w:lineRule="auto"/>
+              <w:jc w:val="center"/>
+              <w:rPr>
+                <w:rFonts w:hint="cs"/>
+              </w:rPr>
+            </w:pPr>
+            <w:r>
+              <w:t>2</w:t>
+            </w:r>
+          </w:p>
+        </w:tc>
+        <w:tc>
+          <w:tcPr>
+            <w:tcW w:w="3735" w:type="dxa"/>
+          </w:tcPr>
+          <w:p>
+            <w:pPr>
+              <w:bidi w:val="0"/>
+              <w:spacing w:line="276" w:lineRule="auto"/>
+              <w:rPr>
+                <w:rFonts w:hint="cs"/>
+              </w:rPr>
+            </w:pPr>
+            <w:r>
+              <w:t>Html form w/ 3 user input elements</w:t>
+            </w:r>
+          </w:p>
+        </w:tc>
+        <w:tc>
+          <w:tcPr>
+            <w:tcW w:w="2747" w:type="dxa"/>
+            <w:vAlign w:val="center"/>
+          </w:tcPr>
+          <w:p>
+            <w:pPr>
+              <w:bidi w:val="0"/>
+              <w:spacing w:line="276" w:lineRule="auto"/>
+              <w:rPr>
+                <w:rFonts w:hint="cs"/>
+              </w:rPr>
+            </w:pPr>
+            <w:r>
+              <w:t>Author</w:t>
+            </w:r>
+            <w:r>
+              <w:t xml:space="preserve"> / link</w:t>
+            </w:r>
+          </w:p>
+        </w:tc>
+        <w:tc>
+          <w:tcPr>
+            <w:tcW w:w="3418" w:type="dxa"/>
+            <w:vAlign w:val="center"/>
+          </w:tcPr>
+          <w:p>
+            <w:pPr>
+              <w:bidi w:val="0"/>
+              <w:spacing w:line="276" w:lineRule="auto"/>
+              <w:rPr>
+                <w:rFonts w:hint="cs"/>
+              </w:rPr>
+            </w:pPr>
+          </w:p>
+        </w:tc>
+      </w:tr>
+      <w:tr>
+        <w:tc>
+          <w:tcPr>
+            <w:tcW w:w="810" w:type="dxa"/>
+            <w:vAlign w:val="center"/>
+          </w:tcPr>
+          <w:p>
+            <w:pPr>
+              <w:bidi w:val="0"/>
+              <w:spacing w:line="276" w:lineRule="auto"/>
+              <w:jc w:val="center"/>
+              <w:rPr>
+                <w:rFonts w:hint="cs"/>
+              </w:rPr>
+            </w:pPr>
+          </w:p>
+        </w:tc>
+        <w:tc>
+          <w:tcPr>
+            <w:tcW w:w="3735" w:type="dxa"/>
+          </w:tcPr>
+          <w:p>
+            <w:pPr>
+              <w:bidi w:val="0"/>
+              <w:spacing w:line="276" w:lineRule="auto"/>
+              <w:rPr>
+                <w:rFonts w:hint="cs"/>
+              </w:rPr>
+            </w:pPr>
+          </w:p>
+        </w:tc>
+        <w:tc>
+          <w:tcPr>
+            <w:tcW w:w="2747" w:type="dxa"/>
+            <w:vAlign w:val="center"/>
+          </w:tcPr>
+          <w:p>
+            <w:pPr>
+              <w:bidi w:val="0"/>
+              <w:spacing w:line="276" w:lineRule="auto"/>
+              <w:rPr>
+                <w:rFonts w:hint="cs"/>
+              </w:rPr>
+            </w:pPr>
+            <w:r>
+              <w:t>Title</w:t>
+            </w:r>
+          </w:p>
+        </w:tc>
+        <w:tc>
+          <w:tcPr>
+            <w:tcW w:w="3418" w:type="dxa"/>
+            <w:vAlign w:val="center"/>
+          </w:tcPr>
+          <w:p>
+            <w:pPr>
+              <w:bidi w:val="0"/>
+              <w:spacing w:line="276" w:lineRule="auto"/>
+              <w:rPr>
+                <w:rFonts w:hint="cs"/>
+              </w:rPr>
+            </w:pPr>
+          </w:p>
+        </w:tc>
+      </w:tr>
+      <w:tr>
+        <w:tc>
+          <w:tcPr>
+            <w:tcW w:w="810" w:type="dxa"/>
+            <w:vAlign w:val="center"/>
+          </w:tcPr>
+          <w:p>
+            <w:pPr>
+              <w:bidi w:val="0"/>
+              <w:spacing w:line="276" w:lineRule="auto"/>
+              <w:jc w:val="center"/>
+              <w:rPr>
+                <w:rFonts w:hint="cs"/>
+              </w:rPr>
+            </w:pPr>
+          </w:p>
+        </w:tc>
+        <w:tc>
+          <w:tcPr>
+            <w:tcW w:w="3735" w:type="dxa"/>
+          </w:tcPr>
+          <w:p>
+            <w:pPr>
+              <w:bidi w:val="0"/>
+              <w:spacing w:line="276" w:lineRule="auto"/>
+              <w:rPr>
+                <w:rFonts w:hint="cs"/>
+              </w:rPr>
+            </w:pPr>
+          </w:p>
+        </w:tc>
+        <w:tc>
+          <w:tcPr>
+            <w:tcW w:w="2747" w:type="dxa"/>
+            <w:vAlign w:val="center"/>
+          </w:tcPr>
+          <w:p>
+            <w:pPr>
+              <w:bidi w:val="0"/>
+              <w:spacing w:line="276" w:lineRule="auto"/>
+              <w:rPr>
+                <w:rFonts w:hint="cs"/>
+              </w:rPr>
+            </w:pPr>
+            <w:r>
+              <w:t>Content</w:t>
+            </w:r>
+          </w:p>
+        </w:tc>
+        <w:tc>
+          <w:tcPr>
+            <w:tcW w:w="3418" w:type="dxa"/>
+            <w:vAlign w:val="center"/>
+          </w:tcPr>
+          <w:p>
+            <w:pPr>
+              <w:bidi w:val="0"/>
+              <w:spacing w:line="276" w:lineRule="auto"/>
+              <w:rPr>
+                <w:rFonts w:hint="cs"/>
+              </w:rPr>
+            </w:pPr>
+          </w:p>
+        </w:tc>
+      </w:tr>
+      <w:tr>
+        <w:tc>
+          <w:tcPr>
+            <w:tcW w:w="810" w:type="dxa"/>
+            <w:shd w:val="clear" w:color="auto" w:fill="92D050"/>
+            <w:vAlign w:val="center"/>
+          </w:tcPr>
+          <w:p>
+            <w:pPr>
+              <w:bidi w:val="0"/>
+              <w:spacing w:line="276" w:lineRule="auto"/>
+              <w:jc w:val="center"/>
+              <w:rPr>
+                <w:rFonts w:hint="cs"/>
+              </w:rPr>
+            </w:pPr>
+            <w:r>
+              <w:t>3</w:t>
+            </w:r>
+          </w:p>
+        </w:tc>
+        <w:tc>
+          <w:tcPr>
+            <w:tcW w:w="3735" w:type="dxa"/>
+          </w:tcPr>
+          <w:p>
+            <w:pPr>
+              <w:bidi w:val="0"/>
+              <w:spacing w:line="276" w:lineRule="auto"/>
+              <w:rPr>
+                <w:rFonts w:hint="cs"/>
+              </w:rPr>
+            </w:pPr>
+            <w:r>
+              <w:t>Validation</w:t>
+            </w:r>
+          </w:p>
+        </w:tc>
+        <w:tc>
+          <w:tcPr>
+            <w:tcW w:w="2747" w:type="dxa"/>
+            <w:vAlign w:val="center"/>
+          </w:tcPr>
+          <w:p>
+            <w:pPr>
+              <w:bidi w:val="0"/>
+              <w:spacing w:line="276" w:lineRule="auto"/>
+            </w:pPr>
+            <w:r>
+              <w:t>Link</w:t>
+            </w:r>
+          </w:p>
+        </w:tc>
+        <w:tc>
+          <w:tcPr>
+            <w:tcW w:w="3418" w:type="dxa"/>
+            <w:vAlign w:val="center"/>
+          </w:tcPr>
+          <w:p>
+            <w:pPr>
+              <w:bidi w:val="0"/>
+              <w:spacing w:line="276" w:lineRule="auto"/>
+              <w:rPr>
+                <w:rFonts w:hint="cs"/>
+              </w:rPr>
+            </w:pPr>
+            <w:r>
+              <w:t>regex</w:t>
+            </w:r>
+          </w:p>
+        </w:tc>
+      </w:tr>
+      <w:tr>
+        <w:tc>
+          <w:tcPr>
+            <w:tcW w:w="810" w:type="dxa"/>
+            <w:vAlign w:val="center"/>
+          </w:tcPr>
+          <w:p>
+            <w:pPr>
+              <w:bidi w:val="0"/>
+              <w:spacing w:line="276" w:lineRule="auto"/>
+              <w:jc w:val="center"/>
+            </w:pPr>
+          </w:p>
+        </w:tc>
+        <w:tc>
+          <w:tcPr>
+            <w:tcW w:w="3735" w:type="dxa"/>
+          </w:tcPr>
+          <w:p>
+            <w:pPr>
+              <w:bidi w:val="0"/>
+              <w:spacing w:line="276" w:lineRule="auto"/>
+            </w:pPr>
+          </w:p>
+        </w:tc>
+        <w:tc>
+          <w:tcPr>
+            <w:tcW w:w="2747" w:type="dxa"/>
+            <w:vAlign w:val="center"/>
+          </w:tcPr>
+          <w:p>
+            <w:pPr>
+              <w:bidi w:val="0"/>
+              <w:spacing w:line="276" w:lineRule="auto"/>
+            </w:pPr>
+            <w:r>
+              <w:t>Title</w:t>
+            </w:r>
+          </w:p>
+        </w:tc>
+        <w:tc>
+          <w:tcPr>
+            <w:tcW w:w="3418" w:type="dxa"/>
+            <w:vAlign w:val="center"/>
+          </w:tcPr>
+          <w:p>
+            <w:pPr>
+              <w:bidi w:val="0"/>
+              <w:spacing w:line="276" w:lineRule="auto"/>
+              <w:rPr>
+                <w:rFonts w:hint="cs"/>
+              </w:rPr>
+            </w:pPr>
+            <w:r>
+              <w:t>regex</w:t>
+            </w:r>
+          </w:p>
+        </w:tc>
+      </w:tr>
+      <w:tr>
+        <w:tc>
+          <w:tcPr>
+            <w:tcW w:w="810" w:type="dxa"/>
+            <w:vAlign w:val="center"/>
+          </w:tcPr>
+          <w:p>
+            <w:pPr>
+              <w:bidi w:val="0"/>
+              <w:spacing w:line="276" w:lineRule="auto"/>
+              <w:jc w:val="center"/>
+            </w:pPr>
+          </w:p>
+        </w:tc>
+        <w:tc>
+          <w:tcPr>
+            <w:tcW w:w="3735" w:type="dxa"/>
+          </w:tcPr>
+          <w:p>
+            <w:pPr>
+              <w:bidi w:val="0"/>
+              <w:spacing w:line="276" w:lineRule="auto"/>
+            </w:pPr>
+          </w:p>
+        </w:tc>
+        <w:tc>
+          <w:tcPr>
+            <w:tcW w:w="2747" w:type="dxa"/>
+            <w:vAlign w:val="center"/>
+          </w:tcPr>
+          <w:p>
+            <w:pPr>
+              <w:bidi w:val="0"/>
+              <w:spacing w:line="276" w:lineRule="auto"/>
+            </w:pPr>
+            <w:r>
+              <w:t>Content</w:t>
+            </w:r>
             <w:bookmarkStart w:id="0" w:name="_GoBack"/>
             <w:bookmarkEnd w:id="0"/>
           </w:p>
@@ -774,10 +1247,10 @@
             <w:pPr>
               <w:bidi w:val="0"/>
               <w:spacing w:line="276" w:lineRule="auto"/>
-              <w:rPr>
-                <w:rFonts w:hint="cs"/>
-              </w:rPr>
-            </w:pPr>
+            </w:pPr>
+            <w:r>
+              <w:t>regex</w:t>
+            </w:r>
           </w:p>
         </w:tc>
       </w:tr>
@@ -785,7 +1258,6 @@
         <w:tc>
           <w:tcPr>
             <w:tcW w:w="810" w:type="dxa"/>
-            <w:shd w:val="clear" w:color="auto" w:fill="92D050"/>
             <w:vAlign w:val="center"/>
           </w:tcPr>
           <w:p>
@@ -793,13 +1265,7 @@
               <w:bidi w:val="0"/>
               <w:spacing w:line="276" w:lineRule="auto"/>
               <w:jc w:val="center"/>
-              <w:rPr>
-                <w:rFonts w:hint="cs"/>
-              </w:rPr>
-            </w:pPr>
-            <w:r>
-              <w:t>2</w:t>
-            </w:r>
+            </w:pPr>
           </w:p>
         </w:tc>
         <w:tc>
@@ -810,13 +1276,7 @@
             <w:pPr>
               <w:bidi w:val="0"/>
               <w:spacing w:line="276" w:lineRule="auto"/>
-              <w:rPr>
-                <w:rFonts w:hint="cs"/>
-              </w:rPr>
-            </w:pPr>
-            <w:r>
-              <w:t>Html form w/ 3 user input elements</w:t>
-            </w:r>
+            </w:pPr>
           </w:p>
         </w:tc>
         <w:tc>
@@ -828,12 +1288,9 @@
             <w:pPr>
               <w:bidi w:val="0"/>
               <w:spacing w:line="276" w:lineRule="auto"/>
-              <w:rPr>
-                <w:rFonts w:hint="cs"/>
-              </w:rPr>
-            </w:pPr>
-            <w:r>
-              <w:t>Author</w:t>
+            </w:pPr>
+            <w:r>
+              <w:t>Tags</w:t>
             </w:r>
           </w:p>
         </w:tc>
@@ -850,6 +1307,9 @@
                 <w:rFonts w:hint="cs"/>
               </w:rPr>
             </w:pPr>
+            <w:r>
+              <w:t>Checks whether any tags were checked</w:t>
+            </w:r>
           </w:p>
         </w:tc>
       </w:tr>
@@ -857,6 +1317,7 @@
         <w:tc>
           <w:tcPr>
             <w:tcW w:w="810" w:type="dxa"/>
+            <w:shd w:val="clear" w:color="auto" w:fill="auto"/>
             <w:vAlign w:val="center"/>
           </w:tcPr>
           <w:p>
@@ -868,6 +1329,9 @@
                 <w:rFonts w:hint="cs"/>
               </w:rPr>
             </w:pPr>
+            <w:r>
+              <w:t>4</w:t>
+            </w:r>
           </w:p>
         </w:tc>
         <w:tc>
@@ -882,6 +1346,9 @@
                 <w:rFonts w:hint="cs"/>
               </w:rPr>
             </w:pPr>
+            <w:r>
+              <w:t>Event handlers for at least 4 events (excluding the html form)</w:t>
+            </w:r>
           </w:p>
         </w:tc>
         <w:tc>
@@ -893,13 +1360,15 @@
             <w:pPr>
               <w:bidi w:val="0"/>
               <w:spacing w:line="276" w:lineRule="auto"/>
-              <w:rPr>
-                <w:rFonts w:hint="cs"/>
-              </w:rPr>
-            </w:pPr>
-            <w:r>
-              <w:t>Title</w:t>
-            </w:r>
+            </w:pPr>
+            <w:r>
+              <w:t xml:space="preserve">Body </w:t>
+            </w:r>
+            <w:proofErr w:type="spellStart"/>
+            <w:r>
+              <w:t>onload</w:t>
+            </w:r>
+            <w:proofErr w:type="spellEnd"/>
           </w:p>
         </w:tc>
         <w:tc>
@@ -915,6 +1384,9 @@
                 <w:rFonts w:hint="cs"/>
               </w:rPr>
             </w:pPr>
+            <w:r>
+              <w:t>To populate the tag checkboxes</w:t>
+            </w:r>
           </w:p>
         </w:tc>
       </w:tr>
@@ -958,13 +1430,15 @@
             <w:pPr>
               <w:bidi w:val="0"/>
               <w:spacing w:line="276" w:lineRule="auto"/>
-              <w:rPr>
-                <w:rFonts w:hint="cs"/>
-              </w:rPr>
-            </w:pPr>
-            <w:r>
-              <w:t>Content</w:t>
-            </w:r>
+            </w:pPr>
+            <w:r>
+              <w:t xml:space="preserve">2 button </w:t>
+            </w:r>
+            <w:proofErr w:type="spellStart"/>
+            <w:r>
+              <w:t>onclick</w:t>
+            </w:r>
+            <w:proofErr w:type="spellEnd"/>
           </w:p>
         </w:tc>
         <w:tc>
@@ -980,6 +1454,9 @@
                 <w:rFonts w:hint="cs"/>
               </w:rPr>
             </w:pPr>
+            <w:r>
+              <w:t>For the 2 "tab" buttons</w:t>
+            </w:r>
           </w:p>
         </w:tc>
       </w:tr>
@@ -998,9 +1475,6 @@
                 <w:rFonts w:hint="cs"/>
               </w:rPr>
             </w:pPr>
-            <w:r>
-              <w:t>3</w:t>
-            </w:r>
           </w:p>
         </w:tc>
         <w:tc>
@@ -1015,9 +1489,6 @@
                 <w:rFonts w:hint="cs"/>
               </w:rPr>
             </w:pPr>
-            <w:r>
-              <w:t>Validation</w:t>
-            </w:r>
           </w:p>
         </w:tc>
         <w:tc>
@@ -1031,11 +1502,13 @@
               <w:spacing w:line="276" w:lineRule="auto"/>
             </w:pPr>
             <w:r>
-              <w:rPr>
-                <w:highlight w:val="yellow"/>
-              </w:rPr>
-              <w:t>Regex should also check whether anything at all was typed</w:t>
-            </w:r>
+              <w:t xml:space="preserve">Form </w:t>
+            </w:r>
+            <w:proofErr w:type="spellStart"/>
+            <w:r>
+              <w:t>onsubmit</w:t>
+            </w:r>
+            <w:proofErr w:type="spellEnd"/>
           </w:p>
         </w:tc>
         <w:tc>
@@ -1051,6 +1524,23 @@
                 <w:rFonts w:hint="cs"/>
               </w:rPr>
             </w:pPr>
+            <w:r>
+              <w:t xml:space="preserve">Prevents page from </w:t>
+            </w:r>
+            <w:r>
+              <w:t>refreshing</w:t>
+            </w:r>
+            <w:r>
+              <w:t xml:space="preserve"> (maybe also doesn't count</w:t>
+            </w:r>
+            <w:proofErr w:type="gramStart"/>
+            <w:r>
+              <w:t>?...</w:t>
+            </w:r>
+            <w:proofErr w:type="gramEnd"/>
+            <w:r>
+              <w:t>)</w:t>
+            </w:r>
           </w:p>
         </w:tc>
       </w:tr>
@@ -1058,7 +1548,6 @@
         <w:tc>
           <w:tcPr>
             <w:tcW w:w="810" w:type="dxa"/>
-            <w:shd w:val="clear" w:color="auto" w:fill="auto"/>
             <w:vAlign w:val="center"/>
           </w:tcPr>
           <w:p>
@@ -1070,9 +1559,6 @@
                 <w:rFonts w:hint="cs"/>
               </w:rPr>
             </w:pPr>
-            <w:r>
-              <w:t>4</w:t>
-            </w:r>
           </w:p>
         </w:tc>
         <w:tc>
@@ -1087,9 +1573,6 @@
                 <w:rFonts w:hint="cs"/>
               </w:rPr>
             </w:pPr>
-            <w:r>
-              <w:t>Event handlers for at least 4 events (excluding the html form)</w:t>
-            </w:r>
           </w:p>
         </w:tc>
         <w:tc>
@@ -1103,11 +1586,11 @@
               <w:spacing w:line="276" w:lineRule="auto"/>
             </w:pPr>
             <w:r>
-              <w:t xml:space="preserve">Body </w:t>
+              <w:t xml:space="preserve">Range </w:t>
             </w:r>
             <w:proofErr w:type="spellStart"/>
             <w:r>
-              <w:t>onload</w:t>
+              <w:t>oninput</w:t>
             </w:r>
             <w:proofErr w:type="spellEnd"/>
           </w:p>
@@ -1126,7 +1609,7 @@
               </w:rPr>
             </w:pPr>
             <w:r>
-              <w:t>To populate the tag checkboxes</w:t>
+              <w:t>Provides a function with the range's value</w:t>
             </w:r>
           </w:p>
         </w:tc>
@@ -1173,7 +1656,7 @@
               <w:spacing w:line="276" w:lineRule="auto"/>
             </w:pPr>
             <w:r>
-              <w:t xml:space="preserve">2 button </w:t>
+              <w:t xml:space="preserve">Submit </w:t>
             </w:r>
             <w:proofErr w:type="spellStart"/>
             <w:r>
@@ -1196,7 +1679,7 @@
               </w:rPr>
             </w:pPr>
             <w:r>
-              <w:t>For the 2 "tab" buttons</w:t>
+              <w:t>(doesn’t count I think)</w:t>
             </w:r>
           </w:p>
         </w:tc>
@@ -1205,6 +1688,7 @@
         <w:tc>
           <w:tcPr>
             <w:tcW w:w="810" w:type="dxa"/>
+            <w:shd w:val="clear" w:color="auto" w:fill="92D050"/>
             <w:vAlign w:val="center"/>
           </w:tcPr>
           <w:p>
@@ -1216,6 +1700,9 @@
                 <w:rFonts w:hint="cs"/>
               </w:rPr>
             </w:pPr>
+            <w:r>
+              <w:t>5</w:t>
+            </w:r>
           </w:p>
         </w:tc>
         <w:tc>
@@ -1230,6 +1717,9 @@
                 <w:rFonts w:hint="cs"/>
               </w:rPr>
             </w:pPr>
+            <w:r>
+              <w:t>At least 2 arrays, demonstrating creating, updating and displaying data</w:t>
+            </w:r>
           </w:p>
         </w:tc>
         <w:tc>
@@ -1243,13 +1733,8 @@
               <w:spacing w:line="276" w:lineRule="auto"/>
             </w:pPr>
             <w:r>
-              <w:t xml:space="preserve">Form </w:t>
-            </w:r>
-            <w:proofErr w:type="spellStart"/>
-            <w:r>
-              <w:t>onsubmit</w:t>
-            </w:r>
-            <w:proofErr w:type="spellEnd"/>
+              <w:t>TAGS array</w:t>
+            </w:r>
           </w:p>
         </w:tc>
         <w:tc>
@@ -1265,23 +1750,6 @@
                 <w:rFonts w:hint="cs"/>
               </w:rPr>
             </w:pPr>
-            <w:r>
-              <w:t xml:space="preserve">Prevents page from </w:t>
-            </w:r>
-            <w:r>
-              <w:t>refreshing</w:t>
-            </w:r>
-            <w:r>
-              <w:t xml:space="preserve"> (maybe also doesn't count</w:t>
-            </w:r>
-            <w:proofErr w:type="gramStart"/>
-            <w:r>
-              <w:t>?...</w:t>
-            </w:r>
-            <w:proofErr w:type="gramEnd"/>
-            <w:r>
-              <w:t>)</w:t>
-            </w:r>
           </w:p>
         </w:tc>
       </w:tr>
@@ -1296,9 +1764,6 @@
               <w:bidi w:val="0"/>
               <w:spacing w:line="276" w:lineRule="auto"/>
               <w:jc w:val="center"/>
-              <w:rPr>
-                <w:rFonts w:hint="cs"/>
-              </w:rPr>
             </w:pPr>
           </w:p>
         </w:tc>
@@ -1310,9 +1775,6 @@
             <w:pPr>
               <w:bidi w:val="0"/>
               <w:spacing w:line="276" w:lineRule="auto"/>
-              <w:rPr>
-                <w:rFonts w:hint="cs"/>
-              </w:rPr>
             </w:pPr>
           </w:p>
         </w:tc>
@@ -1326,14 +1788,14 @@
               <w:bidi w:val="0"/>
               <w:spacing w:line="276" w:lineRule="auto"/>
             </w:pPr>
-            <w:r>
-              <w:t xml:space="preserve">Range </w:t>
-            </w:r>
             <w:proofErr w:type="spellStart"/>
             <w:r>
-              <w:t>oninput</w:t>
+              <w:t>checkedTags</w:t>
             </w:r>
             <w:proofErr w:type="spellEnd"/>
+            <w:r>
+              <w:t xml:space="preserve"> </w:t>
+            </w:r>
           </w:p>
         </w:tc>
         <w:tc>
@@ -1345,13 +1807,7 @@
             <w:pPr>
               <w:bidi w:val="0"/>
               <w:spacing w:line="276" w:lineRule="auto"/>
-              <w:rPr>
-                <w:rFonts w:hint="cs"/>
-              </w:rPr>
-            </w:pPr>
-            <w:r>
-              <w:t>Provides a function with the range's value</w:t>
-            </w:r>
+            </w:pPr>
           </w:p>
         </w:tc>
       </w:tr>
@@ -1366,9 +1822,6 @@
               <w:bidi w:val="0"/>
               <w:spacing w:line="276" w:lineRule="auto"/>
               <w:jc w:val="center"/>
-              <w:rPr>
-                <w:rFonts w:hint="cs"/>
-              </w:rPr>
             </w:pPr>
           </w:p>
         </w:tc>
@@ -1380,9 +1833,6 @@
             <w:pPr>
               <w:bidi w:val="0"/>
               <w:spacing w:line="276" w:lineRule="auto"/>
-              <w:rPr>
-                <w:rFonts w:hint="cs"/>
-              </w:rPr>
             </w:pPr>
           </w:p>
         </w:tc>
@@ -1397,13 +1847,25 @@
               <w:spacing w:line="276" w:lineRule="auto"/>
             </w:pPr>
             <w:r>
-              <w:t xml:space="preserve">Submit </w:t>
+              <w:rPr>
+                <w:highlight w:val="yellow"/>
+              </w:rPr>
+              <w:t>An idea for adding an associative array would be details of different "</w:t>
             </w:r>
             <w:proofErr w:type="spellStart"/>
             <w:r>
-              <w:t>onclick</w:t>
+              <w:rPr>
+                <w:highlight w:val="yellow"/>
+              </w:rPr>
+              <w:t xml:space="preserve">pre </w:t>
             </w:r>
             <w:proofErr w:type="spellEnd"/>
+            <w:r>
+              <w:rPr>
+                <w:highlight w:val="yellow"/>
+              </w:rPr>
+              <w:t>registered" authors.</w:t>
+            </w:r>
           </w:p>
         </w:tc>
         <w:tc>
@@ -1415,13 +1877,7 @@
             <w:pPr>
               <w:bidi w:val="0"/>
               <w:spacing w:line="276" w:lineRule="auto"/>
-              <w:rPr>
-                <w:rFonts w:hint="cs"/>
-              </w:rPr>
-            </w:pPr>
-            <w:r>
-              <w:t>(doesn’t count I think)</w:t>
-            </w:r>
+            </w:pPr>
           </w:p>
         </w:tc>
       </w:tr>
@@ -1429,7 +1885,6 @@
         <w:tc>
           <w:tcPr>
             <w:tcW w:w="810" w:type="dxa"/>
-            <w:shd w:val="clear" w:color="auto" w:fill="92D050"/>
             <w:vAlign w:val="center"/>
           </w:tcPr>
           <w:p>
@@ -1442,7 +1897,7 @@
               </w:rPr>
             </w:pPr>
             <w:r>
-              <w:t>5</w:t>
+              <w:t>6</w:t>
             </w:r>
           </w:p>
         </w:tc>
@@ -1459,7 +1914,7 @@
               </w:rPr>
             </w:pPr>
             <w:r>
-              <w:t>At least 2 arrays, demonstrating creating, updating and displaying data</w:t>
+              <w:t>At least 2 functions, for the reuse of functionality</w:t>
             </w:r>
           </w:p>
         </w:tc>
@@ -1473,8 +1928,21 @@
               <w:bidi w:val="0"/>
               <w:spacing w:line="276" w:lineRule="auto"/>
             </w:pPr>
-            <w:r>
-              <w:t>TAGS array</w:t>
+            <w:proofErr w:type="spellStart"/>
+            <w:r>
+              <w:t>toggleVisibility</w:t>
+            </w:r>
+            <w:proofErr w:type="spellEnd"/>
+            <w:r>
+              <w:t>(</w:t>
+            </w:r>
+            <w:proofErr w:type="spellStart"/>
+            <w:r>
+              <w:t>buttonId</w:t>
+            </w:r>
+            <w:proofErr w:type="spellEnd"/>
+            <w:r>
+              <w:t>)</w:t>
             </w:r>
           </w:p>
         </w:tc>
@@ -1491,6 +1959,9 @@
                 <w:rFonts w:hint="cs"/>
               </w:rPr>
             </w:pPr>
+            <w:r>
+              <w:t>Shows/hides content</w:t>
+            </w:r>
           </w:p>
         </w:tc>
       </w:tr>
@@ -1505,6 +1976,9 @@
               <w:bidi w:val="0"/>
               <w:spacing w:line="276" w:lineRule="auto"/>
               <w:jc w:val="center"/>
+              <w:rPr>
+                <w:rFonts w:hint="cs"/>
+              </w:rPr>
             </w:pPr>
           </w:p>
         </w:tc>
@@ -1516,6 +1990,9 @@
             <w:pPr>
               <w:bidi w:val="0"/>
               <w:spacing w:line="276" w:lineRule="auto"/>
+              <w:rPr>
+                <w:rFonts w:hint="cs"/>
+              </w:rPr>
             </w:pPr>
           </w:p>
         </w:tc>
@@ -1529,227 +2006,6 @@
               <w:bidi w:val="0"/>
               <w:spacing w:line="276" w:lineRule="auto"/>
             </w:pPr>
-            <w:proofErr w:type="spellStart"/>
-            <w:r>
-              <w:t>checkedTags</w:t>
-            </w:r>
-            <w:proofErr w:type="spellEnd"/>
-            <w:r>
-              <w:t xml:space="preserve"> </w:t>
-            </w:r>
-          </w:p>
-        </w:tc>
-        <w:tc>
-          <w:tcPr>
-            <w:tcW w:w="3418" w:type="dxa"/>
-            <w:vAlign w:val="center"/>
-          </w:tcPr>
-          <w:p>
-            <w:pPr>
-              <w:bidi w:val="0"/>
-              <w:spacing w:line="276" w:lineRule="auto"/>
-            </w:pPr>
-          </w:p>
-        </w:tc>
-      </w:tr>
-      <w:tr>
-        <w:tc>
-          <w:tcPr>
-            <w:tcW w:w="810" w:type="dxa"/>
-            <w:vAlign w:val="center"/>
-          </w:tcPr>
-          <w:p>
-            <w:pPr>
-              <w:bidi w:val="0"/>
-              <w:spacing w:line="276" w:lineRule="auto"/>
-              <w:jc w:val="center"/>
-            </w:pPr>
-          </w:p>
-        </w:tc>
-        <w:tc>
-          <w:tcPr>
-            <w:tcW w:w="3735" w:type="dxa"/>
-          </w:tcPr>
-          <w:p>
-            <w:pPr>
-              <w:bidi w:val="0"/>
-              <w:spacing w:line="276" w:lineRule="auto"/>
-            </w:pPr>
-          </w:p>
-        </w:tc>
-        <w:tc>
-          <w:tcPr>
-            <w:tcW w:w="2747" w:type="dxa"/>
-            <w:vAlign w:val="center"/>
-          </w:tcPr>
-          <w:p>
-            <w:pPr>
-              <w:bidi w:val="0"/>
-              <w:spacing w:line="276" w:lineRule="auto"/>
-            </w:pPr>
-            <w:r>
-              <w:rPr>
-                <w:highlight w:val="yellow"/>
-              </w:rPr>
-              <w:t>An idea for adding an associative array would be details of different "</w:t>
-            </w:r>
-            <w:proofErr w:type="spellStart"/>
-            <w:r>
-              <w:rPr>
-                <w:highlight w:val="yellow"/>
-              </w:rPr>
-              <w:t>pre registered</w:t>
-            </w:r>
-            <w:proofErr w:type="spellEnd"/>
-            <w:r>
-              <w:rPr>
-                <w:highlight w:val="yellow"/>
-              </w:rPr>
-              <w:t>" authors.</w:t>
-            </w:r>
-          </w:p>
-        </w:tc>
-        <w:tc>
-          <w:tcPr>
-            <w:tcW w:w="3418" w:type="dxa"/>
-            <w:vAlign w:val="center"/>
-          </w:tcPr>
-          <w:p>
-            <w:pPr>
-              <w:bidi w:val="0"/>
-              <w:spacing w:line="276" w:lineRule="auto"/>
-            </w:pPr>
-          </w:p>
-        </w:tc>
-      </w:tr>
-      <w:tr>
-        <w:tc>
-          <w:tcPr>
-            <w:tcW w:w="810" w:type="dxa"/>
-            <w:vAlign w:val="center"/>
-          </w:tcPr>
-          <w:p>
-            <w:pPr>
-              <w:bidi w:val="0"/>
-              <w:spacing w:line="276" w:lineRule="auto"/>
-              <w:jc w:val="center"/>
-              <w:rPr>
-                <w:rFonts w:hint="cs"/>
-              </w:rPr>
-            </w:pPr>
-            <w:r>
-              <w:t>6</w:t>
-            </w:r>
-          </w:p>
-        </w:tc>
-        <w:tc>
-          <w:tcPr>
-            <w:tcW w:w="3735" w:type="dxa"/>
-          </w:tcPr>
-          <w:p>
-            <w:pPr>
-              <w:bidi w:val="0"/>
-              <w:spacing w:line="276" w:lineRule="auto"/>
-              <w:rPr>
-                <w:rFonts w:hint="cs"/>
-              </w:rPr>
-            </w:pPr>
-            <w:r>
-              <w:t>At least 2 functions, for the reuse of functionality</w:t>
-            </w:r>
-          </w:p>
-        </w:tc>
-        <w:tc>
-          <w:tcPr>
-            <w:tcW w:w="2747" w:type="dxa"/>
-            <w:vAlign w:val="center"/>
-          </w:tcPr>
-          <w:p>
-            <w:pPr>
-              <w:bidi w:val="0"/>
-              <w:spacing w:line="276" w:lineRule="auto"/>
-            </w:pPr>
-            <w:proofErr w:type="spellStart"/>
-            <w:r>
-              <w:t>toggleVisibility</w:t>
-            </w:r>
-            <w:proofErr w:type="spellEnd"/>
-            <w:r>
-              <w:t>(</w:t>
-            </w:r>
-            <w:proofErr w:type="spellStart"/>
-            <w:r>
-              <w:t>buttonId</w:t>
-            </w:r>
-            <w:proofErr w:type="spellEnd"/>
-            <w:r>
-              <w:t>)</w:t>
-            </w:r>
-          </w:p>
-        </w:tc>
-        <w:tc>
-          <w:tcPr>
-            <w:tcW w:w="3418" w:type="dxa"/>
-            <w:vAlign w:val="center"/>
-          </w:tcPr>
-          <w:p>
-            <w:pPr>
-              <w:bidi w:val="0"/>
-              <w:spacing w:line="276" w:lineRule="auto"/>
-              <w:rPr>
-                <w:rFonts w:hint="cs"/>
-              </w:rPr>
-            </w:pPr>
-            <w:r>
-              <w:t>Shows/hides content</w:t>
-            </w:r>
-          </w:p>
-        </w:tc>
-      </w:tr>
-      <w:tr>
-        <w:tc>
-          <w:tcPr>
-            <w:tcW w:w="810" w:type="dxa"/>
-            <w:vAlign w:val="center"/>
-          </w:tcPr>
-          <w:p>
-            <w:pPr>
-              <w:bidi w:val="0"/>
-              <w:spacing w:line="276" w:lineRule="auto"/>
-              <w:jc w:val="center"/>
-              <w:rPr>
-                <w:rFonts w:hint="cs"/>
-              </w:rPr>
-            </w:pPr>
-          </w:p>
-        </w:tc>
-        <w:tc>
-          <w:tcPr>
-            <w:tcW w:w="3735" w:type="dxa"/>
-          </w:tcPr>
-          <w:p>
-            <w:pPr>
-              <w:bidi w:val="0"/>
-              <w:spacing w:line="276" w:lineRule="auto"/>
-              <w:rPr>
-                <w:rFonts w:hint="cs"/>
-              </w:rPr>
-            </w:pPr>
-          </w:p>
-        </w:tc>
-        <w:tc>
-          <w:tcPr>
-            <w:tcW w:w="2747" w:type="dxa"/>
-            <w:vAlign w:val="center"/>
-          </w:tcPr>
-          <w:p>
-            <w:pPr>
-              <w:bidi w:val="0"/>
-              <w:spacing w:line="276" w:lineRule="auto"/>
-            </w:pPr>
-            <w:r>
-              <w:t>(Do any of my other functions qualify for reuse of functionality?)</w:t>
-            </w:r>
           </w:p>
         </w:tc>
         <w:tc>

</xml_diff>

<commit_message>
Created associative array for the Author
</commit_message>
<xml_diff>
--- a/Draft.docx
+++ b/Draft.docx
@@ -912,10 +912,19 @@
               </w:rPr>
             </w:pPr>
             <w:r>
+              <w:rPr>
+                <w:highlight w:val="red"/>
+              </w:rPr>
               <w:t>Author</w:t>
             </w:r>
             <w:r>
-              <w:t xml:space="preserve"> / link</w:t>
+              <w:rPr>
+                <w:highlight w:val="red"/>
+              </w:rPr>
+              <w:t xml:space="preserve"> /</w:t>
+            </w:r>
+            <w:r>
+              <w:t xml:space="preserve"> link</w:t>
             </w:r>
           </w:p>
         </w:tc>
@@ -1234,228 +1243,298 @@
             <w:r>
               <w:t>Content</w:t>
             </w:r>
+          </w:p>
+        </w:tc>
+        <w:tc>
+          <w:tcPr>
+            <w:tcW w:w="3418" w:type="dxa"/>
+            <w:vAlign w:val="center"/>
+          </w:tcPr>
+          <w:p>
+            <w:pPr>
+              <w:bidi w:val="0"/>
+              <w:spacing w:line="276" w:lineRule="auto"/>
+            </w:pPr>
+            <w:r>
+              <w:t>regex</w:t>
+            </w:r>
+          </w:p>
+        </w:tc>
+      </w:tr>
+      <w:tr>
+        <w:tc>
+          <w:tcPr>
+            <w:tcW w:w="810" w:type="dxa"/>
+            <w:vAlign w:val="center"/>
+          </w:tcPr>
+          <w:p>
+            <w:pPr>
+              <w:bidi w:val="0"/>
+              <w:spacing w:line="276" w:lineRule="auto"/>
+              <w:jc w:val="center"/>
+            </w:pPr>
+          </w:p>
+        </w:tc>
+        <w:tc>
+          <w:tcPr>
+            <w:tcW w:w="3735" w:type="dxa"/>
+          </w:tcPr>
+          <w:p>
+            <w:pPr>
+              <w:bidi w:val="0"/>
+              <w:spacing w:line="276" w:lineRule="auto"/>
+            </w:pPr>
+          </w:p>
+        </w:tc>
+        <w:tc>
+          <w:tcPr>
+            <w:tcW w:w="2747" w:type="dxa"/>
+            <w:vAlign w:val="center"/>
+          </w:tcPr>
+          <w:p>
+            <w:pPr>
+              <w:bidi w:val="0"/>
+              <w:spacing w:line="276" w:lineRule="auto"/>
+            </w:pPr>
+            <w:r>
+              <w:t>Tags</w:t>
+            </w:r>
+          </w:p>
+        </w:tc>
+        <w:tc>
+          <w:tcPr>
+            <w:tcW w:w="3418" w:type="dxa"/>
+            <w:vAlign w:val="center"/>
+          </w:tcPr>
+          <w:p>
+            <w:pPr>
+              <w:bidi w:val="0"/>
+              <w:spacing w:line="276" w:lineRule="auto"/>
+              <w:rPr>
+                <w:rFonts w:hint="cs"/>
+              </w:rPr>
+            </w:pPr>
+            <w:r>
+              <w:t>Checks whether any tags were checked</w:t>
+            </w:r>
+          </w:p>
+        </w:tc>
+      </w:tr>
+      <w:tr>
+        <w:tc>
+          <w:tcPr>
+            <w:tcW w:w="810" w:type="dxa"/>
+            <w:shd w:val="clear" w:color="auto" w:fill="92D050"/>
+            <w:vAlign w:val="center"/>
+          </w:tcPr>
+          <w:p>
+            <w:pPr>
+              <w:bidi w:val="0"/>
+              <w:spacing w:line="276" w:lineRule="auto"/>
+              <w:jc w:val="center"/>
+              <w:rPr>
+                <w:rFonts w:hint="cs"/>
+              </w:rPr>
+            </w:pPr>
+            <w:r>
+              <w:t>4</w:t>
+            </w:r>
+          </w:p>
+        </w:tc>
+        <w:tc>
+          <w:tcPr>
+            <w:tcW w:w="3735" w:type="dxa"/>
+          </w:tcPr>
+          <w:p>
+            <w:pPr>
+              <w:bidi w:val="0"/>
+              <w:spacing w:line="276" w:lineRule="auto"/>
+              <w:rPr>
+                <w:rFonts w:hint="cs"/>
+              </w:rPr>
+            </w:pPr>
+            <w:r>
+              <w:t>Event handlers for at least 4 events (excluding the html form)</w:t>
+            </w:r>
+          </w:p>
+        </w:tc>
+        <w:tc>
+          <w:tcPr>
+            <w:tcW w:w="2747" w:type="dxa"/>
+            <w:vAlign w:val="center"/>
+          </w:tcPr>
+          <w:p>
+            <w:pPr>
+              <w:bidi w:val="0"/>
+              <w:spacing w:line="276" w:lineRule="auto"/>
+            </w:pPr>
+            <w:r>
+              <w:t xml:space="preserve">Body </w:t>
+            </w:r>
+            <w:proofErr w:type="spellStart"/>
+            <w:r>
+              <w:t>onload</w:t>
+            </w:r>
+            <w:proofErr w:type="spellEnd"/>
+          </w:p>
+        </w:tc>
+        <w:tc>
+          <w:tcPr>
+            <w:tcW w:w="3418" w:type="dxa"/>
+            <w:vAlign w:val="center"/>
+          </w:tcPr>
+          <w:p>
+            <w:pPr>
+              <w:bidi w:val="0"/>
+              <w:spacing w:line="276" w:lineRule="auto"/>
+              <w:rPr>
+                <w:rFonts w:hint="cs"/>
+              </w:rPr>
+            </w:pPr>
+            <w:r>
+              <w:t>To populate the tag checkboxes</w:t>
+            </w:r>
+          </w:p>
+        </w:tc>
+      </w:tr>
+      <w:tr>
+        <w:tc>
+          <w:tcPr>
+            <w:tcW w:w="810" w:type="dxa"/>
+            <w:vAlign w:val="center"/>
+          </w:tcPr>
+          <w:p>
+            <w:pPr>
+              <w:bidi w:val="0"/>
+              <w:spacing w:line="276" w:lineRule="auto"/>
+              <w:jc w:val="center"/>
+              <w:rPr>
+                <w:rFonts w:hint="cs"/>
+              </w:rPr>
+            </w:pPr>
+          </w:p>
+        </w:tc>
+        <w:tc>
+          <w:tcPr>
+            <w:tcW w:w="3735" w:type="dxa"/>
+          </w:tcPr>
+          <w:p>
+            <w:pPr>
+              <w:bidi w:val="0"/>
+              <w:spacing w:line="276" w:lineRule="auto"/>
+              <w:rPr>
+                <w:rFonts w:hint="cs"/>
+              </w:rPr>
+            </w:pPr>
+          </w:p>
+        </w:tc>
+        <w:tc>
+          <w:tcPr>
+            <w:tcW w:w="2747" w:type="dxa"/>
+            <w:vAlign w:val="center"/>
+          </w:tcPr>
+          <w:p>
+            <w:pPr>
+              <w:bidi w:val="0"/>
+              <w:spacing w:line="276" w:lineRule="auto"/>
+            </w:pPr>
+            <w:r>
+              <w:t xml:space="preserve">2 button </w:t>
+            </w:r>
+            <w:proofErr w:type="spellStart"/>
+            <w:r>
+              <w:t>onclick</w:t>
+            </w:r>
+            <w:proofErr w:type="spellEnd"/>
+          </w:p>
+        </w:tc>
+        <w:tc>
+          <w:tcPr>
+            <w:tcW w:w="3418" w:type="dxa"/>
+            <w:vAlign w:val="center"/>
+          </w:tcPr>
+          <w:p>
+            <w:pPr>
+              <w:bidi w:val="0"/>
+              <w:spacing w:line="276" w:lineRule="auto"/>
+              <w:rPr>
+                <w:rFonts w:hint="cs"/>
+              </w:rPr>
+            </w:pPr>
+            <w:r>
+              <w:t>For the 2 "tab" buttons</w:t>
+            </w:r>
+          </w:p>
+        </w:tc>
+      </w:tr>
+      <w:tr>
+        <w:tc>
+          <w:tcPr>
+            <w:tcW w:w="810" w:type="dxa"/>
+            <w:vAlign w:val="center"/>
+          </w:tcPr>
+          <w:p>
+            <w:pPr>
+              <w:bidi w:val="0"/>
+              <w:spacing w:line="276" w:lineRule="auto"/>
+              <w:jc w:val="center"/>
+              <w:rPr>
+                <w:rFonts w:hint="cs"/>
+              </w:rPr>
+            </w:pPr>
+          </w:p>
+        </w:tc>
+        <w:tc>
+          <w:tcPr>
+            <w:tcW w:w="3735" w:type="dxa"/>
+          </w:tcPr>
+          <w:p>
+            <w:pPr>
+              <w:bidi w:val="0"/>
+              <w:spacing w:line="276" w:lineRule="auto"/>
+              <w:rPr>
+                <w:rFonts w:hint="cs"/>
+              </w:rPr>
+            </w:pPr>
+          </w:p>
+        </w:tc>
+        <w:tc>
+          <w:tcPr>
+            <w:tcW w:w="2747" w:type="dxa"/>
+            <w:vAlign w:val="center"/>
+          </w:tcPr>
+          <w:p>
+            <w:pPr>
+              <w:bidi w:val="0"/>
+              <w:spacing w:line="276" w:lineRule="auto"/>
+            </w:pPr>
+            <w:r>
+              <w:t xml:space="preserve">Dropdown select </w:t>
+            </w:r>
+            <w:proofErr w:type="spellStart"/>
+            <w:r>
+              <w:t>onchange</w:t>
+            </w:r>
+            <w:proofErr w:type="spellEnd"/>
+          </w:p>
+        </w:tc>
+        <w:tc>
+          <w:tcPr>
+            <w:tcW w:w="3418" w:type="dxa"/>
+            <w:vAlign w:val="center"/>
+          </w:tcPr>
+          <w:p>
+            <w:pPr>
+              <w:bidi w:val="0"/>
+              <w:spacing w:line="276" w:lineRule="auto"/>
+            </w:pPr>
+            <w:r>
+              <w:t>Presents</w:t>
+            </w:r>
             <w:bookmarkStart w:id="0" w:name="_GoBack"/>
             <w:bookmarkEnd w:id="0"/>
-          </w:p>
-        </w:tc>
-        <w:tc>
-          <w:tcPr>
-            <w:tcW w:w="3418" w:type="dxa"/>
-            <w:vAlign w:val="center"/>
-          </w:tcPr>
-          <w:p>
-            <w:pPr>
-              <w:bidi w:val="0"/>
-              <w:spacing w:line="276" w:lineRule="auto"/>
-            </w:pPr>
-            <w:r>
-              <w:t>regex</w:t>
-            </w:r>
-          </w:p>
-        </w:tc>
-      </w:tr>
-      <w:tr>
-        <w:tc>
-          <w:tcPr>
-            <w:tcW w:w="810" w:type="dxa"/>
-            <w:vAlign w:val="center"/>
-          </w:tcPr>
-          <w:p>
-            <w:pPr>
-              <w:bidi w:val="0"/>
-              <w:spacing w:line="276" w:lineRule="auto"/>
-              <w:jc w:val="center"/>
-            </w:pPr>
-          </w:p>
-        </w:tc>
-        <w:tc>
-          <w:tcPr>
-            <w:tcW w:w="3735" w:type="dxa"/>
-          </w:tcPr>
-          <w:p>
-            <w:pPr>
-              <w:bidi w:val="0"/>
-              <w:spacing w:line="276" w:lineRule="auto"/>
-            </w:pPr>
-          </w:p>
-        </w:tc>
-        <w:tc>
-          <w:tcPr>
-            <w:tcW w:w="2747" w:type="dxa"/>
-            <w:vAlign w:val="center"/>
-          </w:tcPr>
-          <w:p>
-            <w:pPr>
-              <w:bidi w:val="0"/>
-              <w:spacing w:line="276" w:lineRule="auto"/>
-            </w:pPr>
-            <w:r>
-              <w:t>Tags</w:t>
-            </w:r>
-          </w:p>
-        </w:tc>
-        <w:tc>
-          <w:tcPr>
-            <w:tcW w:w="3418" w:type="dxa"/>
-            <w:vAlign w:val="center"/>
-          </w:tcPr>
-          <w:p>
-            <w:pPr>
-              <w:bidi w:val="0"/>
-              <w:spacing w:line="276" w:lineRule="auto"/>
-              <w:rPr>
-                <w:rFonts w:hint="cs"/>
-              </w:rPr>
-            </w:pPr>
-            <w:r>
-              <w:t>Checks whether any tags were checked</w:t>
-            </w:r>
-          </w:p>
-        </w:tc>
-      </w:tr>
-      <w:tr>
-        <w:tc>
-          <w:tcPr>
-            <w:tcW w:w="810" w:type="dxa"/>
-            <w:shd w:val="clear" w:color="auto" w:fill="auto"/>
-            <w:vAlign w:val="center"/>
-          </w:tcPr>
-          <w:p>
-            <w:pPr>
-              <w:bidi w:val="0"/>
-              <w:spacing w:line="276" w:lineRule="auto"/>
-              <w:jc w:val="center"/>
-              <w:rPr>
-                <w:rFonts w:hint="cs"/>
-              </w:rPr>
-            </w:pPr>
-            <w:r>
-              <w:t>4</w:t>
-            </w:r>
-          </w:p>
-        </w:tc>
-        <w:tc>
-          <w:tcPr>
-            <w:tcW w:w="3735" w:type="dxa"/>
-          </w:tcPr>
-          <w:p>
-            <w:pPr>
-              <w:bidi w:val="0"/>
-              <w:spacing w:line="276" w:lineRule="auto"/>
-              <w:rPr>
-                <w:rFonts w:hint="cs"/>
-              </w:rPr>
-            </w:pPr>
-            <w:r>
-              <w:t>Event handlers for at least 4 events (excluding the html form)</w:t>
-            </w:r>
-          </w:p>
-        </w:tc>
-        <w:tc>
-          <w:tcPr>
-            <w:tcW w:w="2747" w:type="dxa"/>
-            <w:vAlign w:val="center"/>
-          </w:tcPr>
-          <w:p>
-            <w:pPr>
-              <w:bidi w:val="0"/>
-              <w:spacing w:line="276" w:lineRule="auto"/>
-            </w:pPr>
-            <w:r>
-              <w:t xml:space="preserve">Body </w:t>
-            </w:r>
-            <w:proofErr w:type="spellStart"/>
-            <w:r>
-              <w:t>onload</w:t>
-            </w:r>
-            <w:proofErr w:type="spellEnd"/>
-          </w:p>
-        </w:tc>
-        <w:tc>
-          <w:tcPr>
-            <w:tcW w:w="3418" w:type="dxa"/>
-            <w:vAlign w:val="center"/>
-          </w:tcPr>
-          <w:p>
-            <w:pPr>
-              <w:bidi w:val="0"/>
-              <w:spacing w:line="276" w:lineRule="auto"/>
-              <w:rPr>
-                <w:rFonts w:hint="cs"/>
-              </w:rPr>
-            </w:pPr>
-            <w:r>
-              <w:t>To populate the tag checkboxes</w:t>
-            </w:r>
-          </w:p>
-        </w:tc>
-      </w:tr>
-      <w:tr>
-        <w:tc>
-          <w:tcPr>
-            <w:tcW w:w="810" w:type="dxa"/>
-            <w:vAlign w:val="center"/>
-          </w:tcPr>
-          <w:p>
-            <w:pPr>
-              <w:bidi w:val="0"/>
-              <w:spacing w:line="276" w:lineRule="auto"/>
-              <w:jc w:val="center"/>
-              <w:rPr>
-                <w:rFonts w:hint="cs"/>
-              </w:rPr>
-            </w:pPr>
-          </w:p>
-        </w:tc>
-        <w:tc>
-          <w:tcPr>
-            <w:tcW w:w="3735" w:type="dxa"/>
-          </w:tcPr>
-          <w:p>
-            <w:pPr>
-              <w:bidi w:val="0"/>
-              <w:spacing w:line="276" w:lineRule="auto"/>
-              <w:rPr>
-                <w:rFonts w:hint="cs"/>
-              </w:rPr>
-            </w:pPr>
-          </w:p>
-        </w:tc>
-        <w:tc>
-          <w:tcPr>
-            <w:tcW w:w="2747" w:type="dxa"/>
-            <w:vAlign w:val="center"/>
-          </w:tcPr>
-          <w:p>
-            <w:pPr>
-              <w:bidi w:val="0"/>
-              <w:spacing w:line="276" w:lineRule="auto"/>
-            </w:pPr>
-            <w:r>
-              <w:t xml:space="preserve">2 button </w:t>
-            </w:r>
-            <w:proofErr w:type="spellStart"/>
-            <w:r>
-              <w:t>onclick</w:t>
-            </w:r>
-            <w:proofErr w:type="spellEnd"/>
-          </w:p>
-        </w:tc>
-        <w:tc>
-          <w:tcPr>
-            <w:tcW w:w="3418" w:type="dxa"/>
-            <w:vAlign w:val="center"/>
-          </w:tcPr>
-          <w:p>
-            <w:pPr>
-              <w:bidi w:val="0"/>
-              <w:spacing w:line="276" w:lineRule="auto"/>
-              <w:rPr>
-                <w:rFonts w:hint="cs"/>
-              </w:rPr>
-            </w:pPr>
-            <w:r>
-              <w:t>For the 2 "tab" buttons</w:t>
+            <w:r>
+              <w:t xml:space="preserve"> details on the selected author</w:t>
             </w:r>
           </w:p>
         </w:tc>

</xml_diff>

<commit_message>
Created validation for the author
User must select an author from the dropdown menu.
</commit_message>
<xml_diff>
--- a/Draft.docx
+++ b/Draft.docx
@@ -912,19 +912,10 @@
               </w:rPr>
             </w:pPr>
             <w:r>
-              <w:rPr>
-                <w:highlight w:val="red"/>
-              </w:rPr>
-              <w:t>Author</w:t>
-            </w:r>
-            <w:r>
-              <w:rPr>
-                <w:highlight w:val="red"/>
-              </w:rPr>
-              <w:t xml:space="preserve"> /</w:t>
-            </w:r>
-            <w:r>
-              <w:t xml:space="preserve"> link</w:t>
+              <w:t>L</w:t>
+            </w:r>
+            <w:r>
+              <w:t>ink</w:t>
             </w:r>
           </w:p>
         </w:tc>
@@ -1150,6 +1141,7 @@
         <w:tc>
           <w:tcPr>
             <w:tcW w:w="810" w:type="dxa"/>
+            <w:shd w:val="clear" w:color="auto" w:fill="auto"/>
             <w:vAlign w:val="center"/>
           </w:tcPr>
           <w:p>
@@ -1174,15 +1166,16 @@
         <w:tc>
           <w:tcPr>
             <w:tcW w:w="2747" w:type="dxa"/>
-            <w:vAlign w:val="center"/>
-          </w:tcPr>
-          <w:p>
-            <w:pPr>
-              <w:bidi w:val="0"/>
-              <w:spacing w:line="276" w:lineRule="auto"/>
-            </w:pPr>
-            <w:r>
-              <w:t>Title</w:t>
+            <w:shd w:val="clear" w:color="auto" w:fill="auto"/>
+            <w:vAlign w:val="center"/>
+          </w:tcPr>
+          <w:p>
+            <w:pPr>
+              <w:bidi w:val="0"/>
+              <w:spacing w:line="276" w:lineRule="auto"/>
+            </w:pPr>
+            <w:r>
+              <w:t>Author (needs to be done)</w:t>
             </w:r>
           </w:p>
         </w:tc>
@@ -1195,13 +1188,7 @@
             <w:pPr>
               <w:bidi w:val="0"/>
               <w:spacing w:line="276" w:lineRule="auto"/>
-              <w:rPr>
-                <w:rFonts w:hint="cs"/>
-              </w:rPr>
-            </w:pPr>
-            <w:r>
-              <w:t>regex</w:t>
-            </w:r>
+            </w:pPr>
           </w:p>
         </w:tc>
       </w:tr>
@@ -1228,6 +1215,8 @@
               <w:bidi w:val="0"/>
               <w:spacing w:line="276" w:lineRule="auto"/>
             </w:pPr>
+            <w:bookmarkStart w:id="0" w:name="_GoBack"/>
+            <w:bookmarkEnd w:id="0"/>
           </w:p>
         </w:tc>
         <w:tc>
@@ -1241,7 +1230,7 @@
               <w:spacing w:line="276" w:lineRule="auto"/>
             </w:pPr>
             <w:r>
-              <w:t>Content</w:t>
+              <w:t>Title</w:t>
             </w:r>
           </w:p>
         </w:tc>
@@ -1254,6 +1243,9 @@
             <w:pPr>
               <w:bidi w:val="0"/>
               <w:spacing w:line="276" w:lineRule="auto"/>
+              <w:rPr>
+                <w:rFonts w:hint="cs"/>
+              </w:rPr>
             </w:pPr>
             <w:r>
               <w:t>regex</w:t>
@@ -1297,7 +1289,7 @@
               <w:spacing w:line="276" w:lineRule="auto"/>
             </w:pPr>
             <w:r>
-              <w:t>Tags</w:t>
+              <w:t>Content</w:t>
             </w:r>
           </w:p>
         </w:tc>
@@ -1310,12 +1302,9 @@
             <w:pPr>
               <w:bidi w:val="0"/>
               <w:spacing w:line="276" w:lineRule="auto"/>
-              <w:rPr>
-                <w:rFonts w:hint="cs"/>
-              </w:rPr>
-            </w:pPr>
-            <w:r>
-              <w:t>Checks whether any tags were checked</w:t>
+            </w:pPr>
+            <w:r>
+              <w:t>regex</w:t>
             </w:r>
           </w:p>
         </w:tc>
@@ -1324,7 +1313,6 @@
         <w:tc>
           <w:tcPr>
             <w:tcW w:w="810" w:type="dxa"/>
-            <w:shd w:val="clear" w:color="auto" w:fill="92D050"/>
             <w:vAlign w:val="center"/>
           </w:tcPr>
           <w:p>
@@ -1332,13 +1320,7 @@
               <w:bidi w:val="0"/>
               <w:spacing w:line="276" w:lineRule="auto"/>
               <w:jc w:val="center"/>
-              <w:rPr>
-                <w:rFonts w:hint="cs"/>
-              </w:rPr>
-            </w:pPr>
-            <w:r>
-              <w:t>4</w:t>
-            </w:r>
+            </w:pPr>
           </w:p>
         </w:tc>
         <w:tc>
@@ -1349,13 +1331,7 @@
             <w:pPr>
               <w:bidi w:val="0"/>
               <w:spacing w:line="276" w:lineRule="auto"/>
-              <w:rPr>
-                <w:rFonts w:hint="cs"/>
-              </w:rPr>
-            </w:pPr>
-            <w:r>
-              <w:t>Event handlers for at least 4 events (excluding the html form)</w:t>
-            </w:r>
+            </w:pPr>
           </w:p>
         </w:tc>
         <w:tc>
@@ -1369,13 +1345,8 @@
               <w:spacing w:line="276" w:lineRule="auto"/>
             </w:pPr>
             <w:r>
-              <w:t xml:space="preserve">Body </w:t>
-            </w:r>
-            <w:proofErr w:type="spellStart"/>
-            <w:r>
-              <w:t>onload</w:t>
-            </w:r>
-            <w:proofErr w:type="spellEnd"/>
+              <w:t>Tags</w:t>
+            </w:r>
           </w:p>
         </w:tc>
         <w:tc>
@@ -1392,7 +1363,7 @@
               </w:rPr>
             </w:pPr>
             <w:r>
-              <w:t>To populate the tag checkboxes</w:t>
+              <w:t>Checks whether any tags were checked</w:t>
             </w:r>
           </w:p>
         </w:tc>
@@ -1401,6 +1372,7 @@
         <w:tc>
           <w:tcPr>
             <w:tcW w:w="810" w:type="dxa"/>
+            <w:shd w:val="clear" w:color="auto" w:fill="92D050"/>
             <w:vAlign w:val="center"/>
           </w:tcPr>
           <w:p>
@@ -1412,6 +1384,9 @@
                 <w:rFonts w:hint="cs"/>
               </w:rPr>
             </w:pPr>
+            <w:r>
+              <w:t>4</w:t>
+            </w:r>
           </w:p>
         </w:tc>
         <w:tc>
@@ -1426,6 +1401,9 @@
                 <w:rFonts w:hint="cs"/>
               </w:rPr>
             </w:pPr>
+            <w:r>
+              <w:t>Event handlers for at least 4 events (excluding the html form)</w:t>
+            </w:r>
           </w:p>
         </w:tc>
         <w:tc>
@@ -1439,11 +1417,11 @@
               <w:spacing w:line="276" w:lineRule="auto"/>
             </w:pPr>
             <w:r>
-              <w:t xml:space="preserve">2 button </w:t>
+              <w:t xml:space="preserve">Body </w:t>
             </w:r>
             <w:proofErr w:type="spellStart"/>
             <w:r>
-              <w:t>onclick</w:t>
+              <w:t>onload</w:t>
             </w:r>
             <w:proofErr w:type="spellEnd"/>
           </w:p>
@@ -1462,7 +1440,7 @@
               </w:rPr>
             </w:pPr>
             <w:r>
-              <w:t>For the 2 "tab" buttons</w:t>
+              <w:t>To populate the tag checkboxes</w:t>
             </w:r>
           </w:p>
         </w:tc>
@@ -1509,6 +1487,76 @@
               <w:spacing w:line="276" w:lineRule="auto"/>
             </w:pPr>
             <w:r>
+              <w:t xml:space="preserve">2 button </w:t>
+            </w:r>
+            <w:proofErr w:type="spellStart"/>
+            <w:r>
+              <w:t>onclick</w:t>
+            </w:r>
+            <w:proofErr w:type="spellEnd"/>
+          </w:p>
+        </w:tc>
+        <w:tc>
+          <w:tcPr>
+            <w:tcW w:w="3418" w:type="dxa"/>
+            <w:vAlign w:val="center"/>
+          </w:tcPr>
+          <w:p>
+            <w:pPr>
+              <w:bidi w:val="0"/>
+              <w:spacing w:line="276" w:lineRule="auto"/>
+              <w:rPr>
+                <w:rFonts w:hint="cs"/>
+              </w:rPr>
+            </w:pPr>
+            <w:r>
+              <w:t>For the 2 "tab" buttons</w:t>
+            </w:r>
+          </w:p>
+        </w:tc>
+      </w:tr>
+      <w:tr>
+        <w:tc>
+          <w:tcPr>
+            <w:tcW w:w="810" w:type="dxa"/>
+            <w:vAlign w:val="center"/>
+          </w:tcPr>
+          <w:p>
+            <w:pPr>
+              <w:bidi w:val="0"/>
+              <w:spacing w:line="276" w:lineRule="auto"/>
+              <w:jc w:val="center"/>
+              <w:rPr>
+                <w:rFonts w:hint="cs"/>
+              </w:rPr>
+            </w:pPr>
+          </w:p>
+        </w:tc>
+        <w:tc>
+          <w:tcPr>
+            <w:tcW w:w="3735" w:type="dxa"/>
+          </w:tcPr>
+          <w:p>
+            <w:pPr>
+              <w:bidi w:val="0"/>
+              <w:spacing w:line="276" w:lineRule="auto"/>
+              <w:rPr>
+                <w:rFonts w:hint="cs"/>
+              </w:rPr>
+            </w:pPr>
+          </w:p>
+        </w:tc>
+        <w:tc>
+          <w:tcPr>
+            <w:tcW w:w="2747" w:type="dxa"/>
+            <w:vAlign w:val="center"/>
+          </w:tcPr>
+          <w:p>
+            <w:pPr>
+              <w:bidi w:val="0"/>
+              <w:spacing w:line="276" w:lineRule="auto"/>
+            </w:pPr>
+            <w:r>
               <w:t xml:space="preserve">Dropdown select </w:t>
             </w:r>
             <w:proofErr w:type="spellStart"/>
@@ -1529,12 +1577,7 @@
               <w:spacing w:line="276" w:lineRule="auto"/>
             </w:pPr>
             <w:r>
-              <w:t>Presents</w:t>
-            </w:r>
-            <w:bookmarkStart w:id="0" w:name="_GoBack"/>
-            <w:bookmarkEnd w:id="0"/>
-            <w:r>
-              <w:t xml:space="preserve"> details on the selected author</w:t>
+              <w:t>Presents details on the selected author</w:t>
             </w:r>
           </w:p>
         </w:tc>

</xml_diff>

<commit_message>
Added a function to clear the form after submitson
</commit_message>
<xml_diff>
--- a/Draft.docx
+++ b/Draft.docx
@@ -32,9 +32,6 @@
     <w:p>
       <w:pPr>
         <w:bidi w:val="0"/>
-        <w:rPr>
-          <w:u w:val="single"/>
-        </w:rPr>
       </w:pPr>
     </w:p>
     <w:p>
@@ -45,16 +42,11 @@
         <w:rPr>
           <w:u w:val="single"/>
         </w:rPr>
-        <w:t>Slider (range)</w:t>
-      </w:r>
-      <w:r>
-        <w:t>:</w:t>
-      </w:r>
-    </w:p>
-    <w:p>
-      <w:pPr>
-        <w:bidi w:val="0"/>
-      </w:pPr>
+        <w:t>Here I found a solution for changing the element's id</w:t>
+      </w:r>
+      <w:r>
+        <w:t xml:space="preserve">: </w:t>
+      </w:r>
       <w:hyperlink r:id="rId5" w:history="1">
         <w:r>
           <w:rPr>
@@ -68,129 +60,29 @@
       <w:pPr>
         <w:bidi w:val="0"/>
       </w:pPr>
-    </w:p>
-    <w:p>
-      <w:pPr>
-        <w:bidi w:val="0"/>
-      </w:pPr>
-      <w:r>
-        <w:rPr>
-          <w:u w:val="single"/>
-        </w:rPr>
-        <w:t>Smileys' Sprite</w:t>
-      </w:r>
-      <w:r>
-        <w:t>:</w:t>
-      </w:r>
-    </w:p>
-    <w:p>
-      <w:pPr>
-        <w:bidi w:val="0"/>
-      </w:pPr>
-      <w:r>
-        <w:t xml:space="preserve">Got the idea from </w:t>
-      </w:r>
-      <w:r>
-        <w:t>Irene's 10</w:t>
-      </w:r>
-      <w:r>
-        <w:rPr>
-          <w:vertAlign w:val="superscript"/>
-        </w:rPr>
-        <w:t>th</w:t>
-      </w:r>
-      <w:r>
-        <w:t xml:space="preserve"> lecture: </w:t>
+      <w:r>
+        <w:t>But then I d</w:t>
+      </w:r>
+      <w:r>
+        <w:t>ecided to dynamically change span's class and not id, since I needed the id to remain constant. Found how to change class (.</w:t>
+      </w:r>
+      <w:proofErr w:type="spellStart"/>
+      <w:r>
+        <w:t>ClassName</w:t>
+      </w:r>
+      <w:proofErr w:type="spellEnd"/>
+      <w:r>
+        <w:t xml:space="preserve">) on </w:t>
+      </w:r>
+      <w:proofErr w:type="spellStart"/>
+      <w:r>
+        <w:t>stackoverflow</w:t>
+      </w:r>
+      <w:proofErr w:type="spellEnd"/>
+      <w:r>
+        <w:t xml:space="preserve">: </w:t>
       </w:r>
       <w:hyperlink r:id="rId6" w:history="1">
-        <w:r>
-          <w:rPr>
-            <w:rStyle w:val="Hyperlink"/>
-          </w:rPr>
-          <w:t>http://codepen.io/anon/pen/EajQgL?editors=110</w:t>
-        </w:r>
-      </w:hyperlink>
-    </w:p>
-    <w:p>
-      <w:pPr>
-        <w:bidi w:val="0"/>
-      </w:pPr>
-      <w:r>
-        <w:t xml:space="preserve">Besides Irene's lecture, I also used: </w:t>
-      </w:r>
-      <w:hyperlink r:id="rId7" w:history="1">
-        <w:r>
-          <w:rPr>
-            <w:rStyle w:val="Hyperlink"/>
-          </w:rPr>
-          <w:t>http://www.w3schools.com/Css/css_image_sprites.asp</w:t>
-        </w:r>
-      </w:hyperlink>
-    </w:p>
-    <w:p>
-      <w:pPr>
-        <w:bidi w:val="0"/>
-      </w:pPr>
-      <w:r>
-        <w:t xml:space="preserve">And also: </w:t>
-      </w:r>
-      <w:hyperlink r:id="rId8" w:history="1">
-        <w:r>
-          <w:rPr>
-            <w:rStyle w:val="Hyperlink"/>
-          </w:rPr>
-          <w:t>http://www.w3schools.com/Css/css_image_sprites.asp</w:t>
-        </w:r>
-      </w:hyperlink>
-    </w:p>
-    <w:p>
-      <w:pPr>
-        <w:bidi w:val="0"/>
-      </w:pPr>
-    </w:p>
-    <w:p>
-      <w:pPr>
-        <w:bidi w:val="0"/>
-      </w:pPr>
-      <w:r>
-        <w:t xml:space="preserve">Here I found a solution for changing the element's id: </w:t>
-      </w:r>
-      <w:hyperlink r:id="rId9" w:history="1">
-        <w:r>
-          <w:rPr>
-            <w:rStyle w:val="Hyperlink"/>
-          </w:rPr>
-          <w:t>http://webtutsdepot.com/2010/04/24/html-5-slider-input-tutorial/</w:t>
-        </w:r>
-      </w:hyperlink>
-    </w:p>
-    <w:p>
-      <w:pPr>
-        <w:bidi w:val="0"/>
-      </w:pPr>
-      <w:r>
-        <w:t>But then I d</w:t>
-      </w:r>
-      <w:r>
-        <w:t>ecided to dynamically change span's class and not id, since I needed the id to remain constant. Found how to change class (.</w:t>
-      </w:r>
-      <w:proofErr w:type="spellStart"/>
-      <w:r>
-        <w:t>ClassName</w:t>
-      </w:r>
-      <w:proofErr w:type="spellEnd"/>
-      <w:r>
-        <w:t xml:space="preserve">) on </w:t>
-      </w:r>
-      <w:proofErr w:type="spellStart"/>
-      <w:r>
-        <w:t>stackoverflow</w:t>
-      </w:r>
-      <w:proofErr w:type="spellEnd"/>
-      <w:r>
-        <w:t xml:space="preserve">: </w:t>
-      </w:r>
-      <w:hyperlink r:id="rId10" w:history="1">
         <w:r>
           <w:rPr>
             <w:rStyle w:val="Hyperlink"/>
@@ -204,7 +96,13 @@
         <w:bidi w:val="0"/>
       </w:pPr>
       <w:r>
-        <w:t xml:space="preserve">Changed from </w:t>
+        <w:t>Changed</w:t>
+      </w:r>
+      <w:r>
+        <w:t xml:space="preserve"> the event</w:t>
+      </w:r>
+      <w:r>
+        <w:t xml:space="preserve"> from </w:t>
       </w:r>
       <w:proofErr w:type="spellStart"/>
       <w:r>
@@ -238,7 +136,7 @@
       <w:r>
         <w:t xml:space="preserve">: </w:t>
       </w:r>
-      <w:hyperlink r:id="rId11" w:history="1">
+      <w:hyperlink r:id="rId7" w:history="1">
         <w:r>
           <w:rPr>
             <w:rStyle w:val="Hyperlink"/>
@@ -281,7 +179,7 @@
       <w:r>
         <w:t xml:space="preserve">; : </w:t>
       </w:r>
-      <w:hyperlink r:id="rId12" w:history="1">
+      <w:hyperlink r:id="rId8" w:history="1">
         <w:r>
           <w:rPr>
             <w:rStyle w:val="Hyperlink"/>
@@ -359,7 +257,7 @@
       <w:pPr>
         <w:bidi w:val="0"/>
       </w:pPr>
-      <w:hyperlink r:id="rId13" w:history="1">
+      <w:hyperlink r:id="rId9" w:history="1">
         <w:r>
           <w:rPr>
             <w:rStyle w:val="Hyperlink"/>
@@ -391,7 +289,7 @@
       <w:r>
         <w:t xml:space="preserve"> function from here: </w:t>
       </w:r>
-      <w:hyperlink r:id="rId14" w:history="1">
+      <w:hyperlink r:id="rId10" w:history="1">
         <w:r>
           <w:rPr>
             <w:rStyle w:val="Hyperlink"/>
@@ -409,12 +307,18 @@
       <w:pPr>
         <w:bidi w:val="0"/>
       </w:pPr>
+      <w:bookmarkStart w:id="0" w:name="_GoBack"/>
+      <w:bookmarkEnd w:id="0"/>
+      <w:proofErr w:type="spellStart"/>
+      <w:proofErr w:type="gramStart"/>
       <w:r>
         <w:rPr>
           <w:u w:val="single"/>
         </w:rPr>
-        <w:t>Validation</w:t>
-      </w:r>
+        <w:t>ul</w:t>
+      </w:r>
+      <w:proofErr w:type="spellEnd"/>
+      <w:proofErr w:type="gramEnd"/>
       <w:r>
         <w:t>:</w:t>
       </w:r>
@@ -424,94 +328,9 @@
         <w:bidi w:val="0"/>
       </w:pPr>
       <w:r>
-        <w:t>Used Charlie's lecture 10 notes for the .</w:t>
-      </w:r>
-      <w:proofErr w:type="gramStart"/>
-      <w:r>
-        <w:t>test .</w:t>
-      </w:r>
-      <w:proofErr w:type="gramEnd"/>
-    </w:p>
-    <w:p>
-      <w:pPr>
-        <w:bidi w:val="0"/>
-      </w:pPr>
-      <w:r>
-        <w:lastRenderedPageBreak/>
-        <w:t xml:space="preserve">Also used this site to test my regexes: </w:t>
-      </w:r>
-      <w:hyperlink r:id="rId15" w:history="1">
-        <w:r>
-          <w:rPr>
-            <w:rStyle w:val="Hyperlink"/>
-          </w:rPr>
-          <w:t>http://www.regexr.com</w:t>
-        </w:r>
-      </w:hyperlink>
-    </w:p>
-    <w:p>
-      <w:pPr>
-        <w:bidi w:val="0"/>
-      </w:pPr>
-      <w:r>
-        <w:t>I couldn't use "else" in this function (</w:t>
-      </w:r>
-      <w:proofErr w:type="gramStart"/>
-      <w:r>
-        <w:t>the if</w:t>
-      </w:r>
-      <w:proofErr w:type="gramEnd"/>
-      <w:r>
-        <w:t>'s don't have else's).</w:t>
-      </w:r>
-    </w:p>
-    <w:p>
-      <w:pPr>
-        <w:bidi w:val="0"/>
-      </w:pPr>
-      <w:r>
-        <w:t xml:space="preserve">For the URL's regex, I used the one I found here: </w:t>
-      </w:r>
-      <w:hyperlink r:id="rId16" w:history="1">
-        <w:r>
-          <w:rPr>
-            <w:rStyle w:val="Hyperlink"/>
-          </w:rPr>
-          <w:t>http://code.tutsplus.com/tutorials/8-regular-expressions-you-should-know--net-6149</w:t>
-        </w:r>
-      </w:hyperlink>
-    </w:p>
-    <w:p>
-      <w:pPr>
-        <w:bidi w:val="0"/>
-      </w:pPr>
-    </w:p>
-    <w:p>
-      <w:pPr>
-        <w:bidi w:val="0"/>
-      </w:pPr>
-      <w:proofErr w:type="spellStart"/>
-      <w:proofErr w:type="gramStart"/>
-      <w:r>
-        <w:rPr>
-          <w:u w:val="single"/>
-        </w:rPr>
-        <w:t>ul</w:t>
-      </w:r>
-      <w:proofErr w:type="spellEnd"/>
-      <w:proofErr w:type="gramEnd"/>
-      <w:r>
-        <w:t>:</w:t>
-      </w:r>
-    </w:p>
-    <w:p>
-      <w:pPr>
-        <w:bidi w:val="0"/>
-      </w:pPr>
-      <w:r>
         <w:t xml:space="preserve">How to remove the dot from the checkboxes: </w:t>
       </w:r>
-      <w:hyperlink r:id="rId17" w:history="1">
+      <w:hyperlink r:id="rId11" w:history="1">
         <w:r>
           <w:rPr>
             <w:rStyle w:val="Hyperlink"/>
@@ -546,7 +365,7 @@
       <w:r>
         <w:t xml:space="preserve">I've used the Basic Gray style taken from here: </w:t>
       </w:r>
-      <w:hyperlink r:id="rId18" w:history="1">
+      <w:hyperlink r:id="rId12" w:history="1">
         <w:r>
           <w:rPr>
             <w:rStyle w:val="Hyperlink"/>
@@ -563,52 +382,11 @@
     <w:p>
       <w:pPr>
         <w:bidi w:val="0"/>
+        <w:rPr>
+          <w:rFonts w:hint="cs"/>
+          <w:rtl/>
+        </w:rPr>
       </w:pPr>
-      <w:r>
-        <w:rPr>
-          <w:u w:val="single"/>
-        </w:rPr>
-        <w:t>Default drop-down list option</w:t>
-      </w:r>
-      <w:r>
-        <w:t>:</w:t>
-      </w:r>
-    </w:p>
-    <w:p>
-      <w:pPr>
-        <w:bidi w:val="0"/>
-      </w:pPr>
-      <w:proofErr w:type="gramStart"/>
-      <w:r>
-        <w:t>disabled</w:t>
-      </w:r>
-      <w:proofErr w:type="gramEnd"/>
-      <w:r>
-        <w:t xml:space="preserve"> selected </w:t>
-      </w:r>
-      <w:r>
-        <w:t xml:space="preserve">: </w:t>
-      </w:r>
-      <w:hyperlink r:id="rId19" w:history="1">
-        <w:r>
-          <w:rPr>
-            <w:rStyle w:val="Hyperlink"/>
-          </w:rPr>
-          <w:t>http://stackoverflow.com/questions/5805059/how-do-i-make-a-placeholder-for-a-select-box</w:t>
-        </w:r>
-      </w:hyperlink>
-    </w:p>
-    <w:p>
-      <w:pPr>
-        <w:bidi w:val="0"/>
-      </w:pPr>
-    </w:p>
-    <w:p>
-      <w:pPr>
-        <w:bidi w:val="0"/>
-      </w:pPr>
-      <w:bookmarkStart w:id="0" w:name="_GoBack"/>
-      <w:bookmarkEnd w:id="0"/>
       <w:r>
         <w:br w:type="page"/>
       </w:r>
@@ -1289,7 +1067,7 @@
               <w:spacing w:line="276" w:lineRule="auto"/>
             </w:pPr>
             <w:r>
-              <w:t>Author (needs to be done)</w:t>
+              <w:t>Author</w:t>
             </w:r>
           </w:p>
         </w:tc>
@@ -2962,7 +2740,6 @@
   <w:style w:type="character" w:default="1" w:styleId="DefaultParagraphFont">
     <w:name w:val="Default Paragraph Font"/>
     <w:uiPriority w:val="1"/>
-    <w:semiHidden/>
     <w:unhideWhenUsed/>
   </w:style>
   <w:style w:type="table" w:default="1" w:styleId="TableNormal">
@@ -3015,6 +2792,18 @@
         <w:insideV w:val="single" w:sz="4" w:space="0" w:color="auto"/>
       </w:tblBorders>
     </w:tblPr>
+  </w:style>
+  <w:style w:type="character" w:styleId="FollowedHyperlink">
+    <w:name w:val="FollowedHyperlink"/>
+    <w:basedOn w:val="DefaultParagraphFont"/>
+    <w:uiPriority w:val="99"/>
+    <w:semiHidden/>
+    <w:unhideWhenUsed/>
+    <w:rsid w:val="00147F1A"/>
+    <w:rPr>
+      <w:color w:val="954F72" w:themeColor="followedHyperlink"/>
+      <w:u w:val="single"/>
+    </w:rPr>
   </w:style>
 </w:styles>
 </file>

</xml_diff>